<commit_message>
Relatório Técnico finalizado para Entrega da Primeira Etapa do Projeto Integrado
</commit_message>
<xml_diff>
--- a/docs/SGR_ProjetoIntegrado.docx
+++ b/docs/SGR_ProjetoIntegrado.docx
@@ -428,7 +428,21 @@
           <w:sz w:val="24"/>
           <w:szCs w:val="24"/>
         </w:rPr>
-        <w:t>Janeiro de 2022</w:t>
+        <w:t>Fevereiro</w:t>
+      </w:r>
+      <w:r>
+        <w:rPr>
+          <w:sz w:val="24"/>
+          <w:szCs w:val="24"/>
+        </w:rPr>
+        <w:t xml:space="preserve"> de 20</w:t>
+      </w:r>
+      <w:r>
+        <w:rPr>
+          <w:sz w:val="24"/>
+          <w:szCs w:val="24"/>
+        </w:rPr>
+        <w:t>22</w:t>
       </w:r>
       <w:r>
         <w:rPr>
@@ -2704,7 +2718,31 @@
               <w:rPr>
                 <w:rFonts w:ascii="Arial" w:eastAsia="Arial" w:hAnsi="Arial" w:cs="Arial"/>
               </w:rPr>
-              <w:t>__ / __ / __</w:t>
+              <w:t>26/</w:t>
+            </w:r>
+            <w:r>
+              <w:rPr>
+                <w:rFonts w:ascii="Arial" w:eastAsia="Arial" w:hAnsi="Arial" w:cs="Arial"/>
+              </w:rPr>
+              <w:t>11</w:t>
+            </w:r>
+            <w:r>
+              <w:rPr>
+                <w:rFonts w:ascii="Arial" w:eastAsia="Arial" w:hAnsi="Arial" w:cs="Arial"/>
+              </w:rPr>
+              <w:t>/</w:t>
+            </w:r>
+            <w:r>
+              <w:rPr>
+                <w:rFonts w:ascii="Arial" w:eastAsia="Arial" w:hAnsi="Arial" w:cs="Arial"/>
+              </w:rPr>
+              <w:t>20</w:t>
+            </w:r>
+            <w:r>
+              <w:rPr>
+                <w:rFonts w:ascii="Arial" w:eastAsia="Arial" w:hAnsi="Arial" w:cs="Arial"/>
+              </w:rPr>
+              <w:t>21</w:t>
             </w:r>
           </w:p>
         </w:tc>
@@ -2729,7 +2767,37 @@
               <w:rPr>
                 <w:rFonts w:ascii="Arial" w:eastAsia="Arial" w:hAnsi="Arial" w:cs="Arial"/>
               </w:rPr>
-              <w:t>__ / __ / __</w:t>
+              <w:t>01</w:t>
+            </w:r>
+            <w:r>
+              <w:rPr>
+                <w:rFonts w:ascii="Arial" w:eastAsia="Arial" w:hAnsi="Arial" w:cs="Arial"/>
+              </w:rPr>
+              <w:t>/</w:t>
+            </w:r>
+            <w:r>
+              <w:rPr>
+                <w:rFonts w:ascii="Arial" w:eastAsia="Arial" w:hAnsi="Arial" w:cs="Arial"/>
+              </w:rPr>
+              <w:t>12</w:t>
+            </w:r>
+            <w:r>
+              <w:rPr>
+                <w:rFonts w:ascii="Arial" w:eastAsia="Arial" w:hAnsi="Arial" w:cs="Arial"/>
+              </w:rPr>
+              <w:t>/</w:t>
+            </w:r>
+            <w:r>
+              <w:rPr>
+                <w:rFonts w:ascii="Arial" w:eastAsia="Arial" w:hAnsi="Arial" w:cs="Arial"/>
+              </w:rPr>
+              <w:t>20</w:t>
+            </w:r>
+            <w:r>
+              <w:rPr>
+                <w:rFonts w:ascii="Arial" w:eastAsia="Arial" w:hAnsi="Arial" w:cs="Arial"/>
+              </w:rPr>
+              <w:t>21</w:t>
             </w:r>
           </w:p>
         </w:tc>
@@ -2756,6 +2824,18 @@
               </w:rPr>
               <w:t>1.</w:t>
             </w:r>
+            <w:r>
+              <w:rPr>
+                <w:rFonts w:ascii="Arial" w:eastAsia="Arial" w:hAnsi="Arial" w:cs="Arial"/>
+              </w:rPr>
+              <w:t xml:space="preserve"> </w:t>
+            </w:r>
+            <w:r>
+              <w:rPr>
+                <w:rFonts w:ascii="Arial" w:eastAsia="Arial" w:hAnsi="Arial" w:cs="Arial"/>
+              </w:rPr>
+              <w:t>Organização inicial das idéias e cenários de aplicação do projeto SGR e seus direcionamentos futuros.</w:t>
+            </w:r>
           </w:p>
           <w:p>
             <w:pPr>
@@ -2783,6 +2863,12 @@
                 <w:rFonts w:ascii="Arial" w:eastAsia="Arial" w:hAnsi="Arial" w:cs="Arial"/>
               </w:rPr>
             </w:pPr>
+            <w:r>
+              <w:rPr>
+                <w:rFonts w:ascii="Arial" w:eastAsia="Arial" w:hAnsi="Arial" w:cs="Arial"/>
+              </w:rPr>
+              <w:t>Criação do texto de introdução tratando o cenário macro da aplicação em diversos aspectos.</w:t>
+            </w:r>
           </w:p>
         </w:tc>
       </w:tr>
@@ -2808,7 +2894,37 @@
               <w:rPr>
                 <w:rFonts w:ascii="Arial" w:eastAsia="Arial" w:hAnsi="Arial" w:cs="Arial"/>
               </w:rPr>
-              <w:t>__ / __ / __</w:t>
+              <w:t>02</w:t>
+            </w:r>
+            <w:r>
+              <w:rPr>
+                <w:rFonts w:ascii="Arial" w:eastAsia="Arial" w:hAnsi="Arial" w:cs="Arial"/>
+              </w:rPr>
+              <w:t>/</w:t>
+            </w:r>
+            <w:r>
+              <w:rPr>
+                <w:rFonts w:ascii="Arial" w:eastAsia="Arial" w:hAnsi="Arial" w:cs="Arial"/>
+              </w:rPr>
+              <w:t>12</w:t>
+            </w:r>
+            <w:r>
+              <w:rPr>
+                <w:rFonts w:ascii="Arial" w:eastAsia="Arial" w:hAnsi="Arial" w:cs="Arial"/>
+              </w:rPr>
+              <w:t>/</w:t>
+            </w:r>
+            <w:r>
+              <w:rPr>
+                <w:rFonts w:ascii="Arial" w:eastAsia="Arial" w:hAnsi="Arial" w:cs="Arial"/>
+              </w:rPr>
+              <w:t>20</w:t>
+            </w:r>
+            <w:r>
+              <w:rPr>
+                <w:rFonts w:ascii="Arial" w:eastAsia="Arial" w:hAnsi="Arial" w:cs="Arial"/>
+              </w:rPr>
+              <w:t>21</w:t>
             </w:r>
           </w:p>
         </w:tc>
@@ -2833,7 +2949,37 @@
               <w:rPr>
                 <w:rFonts w:ascii="Arial" w:eastAsia="Arial" w:hAnsi="Arial" w:cs="Arial"/>
               </w:rPr>
-              <w:t>__ / __ / __</w:t>
+              <w:t>04</w:t>
+            </w:r>
+            <w:r>
+              <w:rPr>
+                <w:rFonts w:ascii="Arial" w:eastAsia="Arial" w:hAnsi="Arial" w:cs="Arial"/>
+              </w:rPr>
+              <w:t>/</w:t>
+            </w:r>
+            <w:r>
+              <w:rPr>
+                <w:rFonts w:ascii="Arial" w:eastAsia="Arial" w:hAnsi="Arial" w:cs="Arial"/>
+              </w:rPr>
+              <w:t>12</w:t>
+            </w:r>
+            <w:r>
+              <w:rPr>
+                <w:rFonts w:ascii="Arial" w:eastAsia="Arial" w:hAnsi="Arial" w:cs="Arial"/>
+              </w:rPr>
+              <w:t>/</w:t>
+            </w:r>
+            <w:r>
+              <w:rPr>
+                <w:rFonts w:ascii="Arial" w:eastAsia="Arial" w:hAnsi="Arial" w:cs="Arial"/>
+              </w:rPr>
+              <w:t>20</w:t>
+            </w:r>
+            <w:r>
+              <w:rPr>
+                <w:rFonts w:ascii="Arial" w:eastAsia="Arial" w:hAnsi="Arial" w:cs="Arial"/>
+              </w:rPr>
+              <w:t>21</w:t>
             </w:r>
           </w:p>
         </w:tc>
@@ -2860,6 +3006,12 @@
               </w:rPr>
               <w:t>2.</w:t>
             </w:r>
+            <w:r>
+              <w:rPr>
+                <w:rFonts w:ascii="Arial" w:eastAsia="Arial" w:hAnsi="Arial" w:cs="Arial"/>
+              </w:rPr>
+              <w:t xml:space="preserve"> Expansão no detalhamento do texto de introdução partindo dos fatores de aspecto macro para micro, propiciando maior entendimento da aplicação.</w:t>
+            </w:r>
           </w:p>
           <w:p>
             <w:pPr>
@@ -2887,6 +3039,12 @@
                 <w:rFonts w:ascii="Arial" w:eastAsia="Arial" w:hAnsi="Arial" w:cs="Arial"/>
               </w:rPr>
             </w:pPr>
+            <w:r>
+              <w:rPr>
+                <w:rFonts w:ascii="Arial" w:eastAsia="Arial" w:hAnsi="Arial" w:cs="Arial"/>
+              </w:rPr>
+              <w:t>Melhor contextualização do problema e separação dos três respectivos cenários que serão implantados futuramente no projeto.</w:t>
+            </w:r>
           </w:p>
         </w:tc>
       </w:tr>
@@ -2912,7 +3070,25 @@
               <w:rPr>
                 <w:rFonts w:ascii="Arial" w:eastAsia="Arial" w:hAnsi="Arial" w:cs="Arial"/>
               </w:rPr>
-              <w:t>__ / __ / __</w:t>
+              <w:t>05/12</w:t>
+            </w:r>
+            <w:r>
+              <w:rPr>
+                <w:rFonts w:ascii="Arial" w:eastAsia="Arial" w:hAnsi="Arial" w:cs="Arial"/>
+              </w:rPr>
+              <w:t>/</w:t>
+            </w:r>
+            <w:r>
+              <w:rPr>
+                <w:rFonts w:ascii="Arial" w:eastAsia="Arial" w:hAnsi="Arial" w:cs="Arial"/>
+              </w:rPr>
+              <w:t>20</w:t>
+            </w:r>
+            <w:r>
+              <w:rPr>
+                <w:rFonts w:ascii="Arial" w:eastAsia="Arial" w:hAnsi="Arial" w:cs="Arial"/>
+              </w:rPr>
+              <w:t>21</w:t>
             </w:r>
           </w:p>
         </w:tc>
@@ -2937,7 +3113,37 @@
               <w:rPr>
                 <w:rFonts w:ascii="Arial" w:eastAsia="Arial" w:hAnsi="Arial" w:cs="Arial"/>
               </w:rPr>
-              <w:t>__ / __ / __</w:t>
+              <w:t>08</w:t>
+            </w:r>
+            <w:r>
+              <w:rPr>
+                <w:rFonts w:ascii="Arial" w:eastAsia="Arial" w:hAnsi="Arial" w:cs="Arial"/>
+              </w:rPr>
+              <w:t>/</w:t>
+            </w:r>
+            <w:r>
+              <w:rPr>
+                <w:rFonts w:ascii="Arial" w:eastAsia="Arial" w:hAnsi="Arial" w:cs="Arial"/>
+              </w:rPr>
+              <w:t>12</w:t>
+            </w:r>
+            <w:r>
+              <w:rPr>
+                <w:rFonts w:ascii="Arial" w:eastAsia="Arial" w:hAnsi="Arial" w:cs="Arial"/>
+              </w:rPr>
+              <w:t>/</w:t>
+            </w:r>
+            <w:r>
+              <w:rPr>
+                <w:rFonts w:ascii="Arial" w:eastAsia="Arial" w:hAnsi="Arial" w:cs="Arial"/>
+              </w:rPr>
+              <w:t>20</w:t>
+            </w:r>
+            <w:r>
+              <w:rPr>
+                <w:rFonts w:ascii="Arial" w:eastAsia="Arial" w:hAnsi="Arial" w:cs="Arial"/>
+              </w:rPr>
+              <w:t>21</w:t>
             </w:r>
           </w:p>
         </w:tc>
@@ -2964,6 +3170,18 @@
               </w:rPr>
               <w:t>3.</w:t>
             </w:r>
+            <w:r>
+              <w:rPr>
+                <w:rFonts w:ascii="Arial" w:eastAsia="Arial" w:hAnsi="Arial" w:cs="Arial"/>
+              </w:rPr>
+              <w:t xml:space="preserve"> </w:t>
+            </w:r>
+            <w:r>
+              <w:rPr>
+                <w:rFonts w:ascii="Arial" w:eastAsia="Arial" w:hAnsi="Arial" w:cs="Arial"/>
+              </w:rPr>
+              <w:t>Criação do Diagrama de Casos de Uso da aplicação.</w:t>
+            </w:r>
           </w:p>
           <w:p>
             <w:pPr>
@@ -2991,6 +3209,24 @@
                 <w:rFonts w:ascii="Arial" w:eastAsia="Arial" w:hAnsi="Arial" w:cs="Arial"/>
               </w:rPr>
             </w:pPr>
+            <w:r>
+              <w:rPr>
+                <w:rFonts w:ascii="Arial" w:eastAsia="Arial" w:hAnsi="Arial" w:cs="Arial"/>
+              </w:rPr>
+              <w:t>Relacionamento entre ator</w:t>
+            </w:r>
+            <w:r>
+              <w:rPr>
+                <w:rFonts w:ascii="Arial" w:eastAsia="Arial" w:hAnsi="Arial" w:cs="Arial"/>
+              </w:rPr>
+              <w:t>es</w:t>
+            </w:r>
+            <w:r>
+              <w:rPr>
+                <w:rFonts w:ascii="Arial" w:eastAsia="Arial" w:hAnsi="Arial" w:cs="Arial"/>
+              </w:rPr>
+              <w:t xml:space="preserve"> e ações. Enumeração de classes a serem utilizadas posteriormente na confecção do Diagrama de classes de Domínio e determinação de requisitos funcionais</w:t>
+            </w:r>
           </w:p>
         </w:tc>
       </w:tr>
@@ -3016,7 +3252,31 @@
               <w:rPr>
                 <w:rFonts w:ascii="Arial" w:eastAsia="Arial" w:hAnsi="Arial" w:cs="Arial"/>
               </w:rPr>
-              <w:t>__ / __ / __</w:t>
+              <w:t>09</w:t>
+            </w:r>
+            <w:r>
+              <w:rPr>
+                <w:rFonts w:ascii="Arial" w:eastAsia="Arial" w:hAnsi="Arial" w:cs="Arial"/>
+              </w:rPr>
+              <w:t>/</w:t>
+            </w:r>
+            <w:r>
+              <w:rPr>
+                <w:rFonts w:ascii="Arial" w:eastAsia="Arial" w:hAnsi="Arial" w:cs="Arial"/>
+              </w:rPr>
+              <w:t>12</w:t>
+            </w:r>
+            <w:r>
+              <w:rPr>
+                <w:rFonts w:ascii="Arial" w:eastAsia="Arial" w:hAnsi="Arial" w:cs="Arial"/>
+              </w:rPr>
+              <w:t>/20</w:t>
+            </w:r>
+            <w:r>
+              <w:rPr>
+                <w:rFonts w:ascii="Arial" w:eastAsia="Arial" w:hAnsi="Arial" w:cs="Arial"/>
+              </w:rPr>
+              <w:t>21</w:t>
             </w:r>
           </w:p>
         </w:tc>
@@ -3041,7 +3301,19 @@
               <w:rPr>
                 <w:rFonts w:ascii="Arial" w:eastAsia="Arial" w:hAnsi="Arial" w:cs="Arial"/>
               </w:rPr>
-              <w:t>__ / __ / __</w:t>
+              <w:t>10/12</w:t>
+            </w:r>
+            <w:r>
+              <w:rPr>
+                <w:rFonts w:ascii="Arial" w:eastAsia="Arial" w:hAnsi="Arial" w:cs="Arial"/>
+              </w:rPr>
+              <w:t>/20</w:t>
+            </w:r>
+            <w:r>
+              <w:rPr>
+                <w:rFonts w:ascii="Arial" w:eastAsia="Arial" w:hAnsi="Arial" w:cs="Arial"/>
+              </w:rPr>
+              <w:t>21</w:t>
             </w:r>
           </w:p>
         </w:tc>
@@ -3068,6 +3340,18 @@
               </w:rPr>
               <w:t>4.</w:t>
             </w:r>
+            <w:r>
+              <w:rPr>
+                <w:rFonts w:ascii="Arial" w:eastAsia="Arial" w:hAnsi="Arial" w:cs="Arial"/>
+              </w:rPr>
+              <w:t xml:space="preserve"> </w:t>
+            </w:r>
+            <w:r>
+              <w:rPr>
+                <w:rFonts w:ascii="Arial" w:eastAsia="Arial" w:hAnsi="Arial" w:cs="Arial"/>
+              </w:rPr>
+              <w:t>Especificação de requisitos funcionais da aplicação.</w:t>
+            </w:r>
           </w:p>
           <w:p>
             <w:pPr>
@@ -3095,6 +3379,12 @@
                 <w:rFonts w:ascii="Arial" w:eastAsia="Arial" w:hAnsi="Arial" w:cs="Arial"/>
               </w:rPr>
             </w:pPr>
+            <w:r>
+              <w:rPr>
+                <w:rFonts w:ascii="Arial" w:eastAsia="Arial" w:hAnsi="Arial" w:cs="Arial"/>
+              </w:rPr>
+              <w:t>Enumeração de 24 requisitos funcionais categorizados para a aplicação.</w:t>
+            </w:r>
           </w:p>
         </w:tc>
       </w:tr>
@@ -3120,7 +3410,31 @@
               <w:rPr>
                 <w:rFonts w:ascii="Arial" w:eastAsia="Arial" w:hAnsi="Arial" w:cs="Arial"/>
               </w:rPr>
-              <w:t>__ / __ / __</w:t>
+              <w:t>11</w:t>
+            </w:r>
+            <w:r>
+              <w:rPr>
+                <w:rFonts w:ascii="Arial" w:eastAsia="Arial" w:hAnsi="Arial" w:cs="Arial"/>
+              </w:rPr>
+              <w:t>/</w:t>
+            </w:r>
+            <w:r>
+              <w:rPr>
+                <w:rFonts w:ascii="Arial" w:eastAsia="Arial" w:hAnsi="Arial" w:cs="Arial"/>
+              </w:rPr>
+              <w:t>12</w:t>
+            </w:r>
+            <w:r>
+              <w:rPr>
+                <w:rFonts w:ascii="Arial" w:eastAsia="Arial" w:hAnsi="Arial" w:cs="Arial"/>
+              </w:rPr>
+              <w:t>/20</w:t>
+            </w:r>
+            <w:r>
+              <w:rPr>
+                <w:rFonts w:ascii="Arial" w:eastAsia="Arial" w:hAnsi="Arial" w:cs="Arial"/>
+              </w:rPr>
+              <w:t>21</w:t>
             </w:r>
           </w:p>
         </w:tc>
@@ -3145,7 +3459,37 @@
               <w:rPr>
                 <w:rFonts w:ascii="Arial" w:eastAsia="Arial" w:hAnsi="Arial" w:cs="Arial"/>
               </w:rPr>
-              <w:t>__ / __ / __</w:t>
+              <w:t>12</w:t>
+            </w:r>
+            <w:r>
+              <w:rPr>
+                <w:rFonts w:ascii="Arial" w:eastAsia="Arial" w:hAnsi="Arial" w:cs="Arial"/>
+              </w:rPr>
+              <w:t>/</w:t>
+            </w:r>
+            <w:r>
+              <w:rPr>
+                <w:rFonts w:ascii="Arial" w:eastAsia="Arial" w:hAnsi="Arial" w:cs="Arial"/>
+              </w:rPr>
+              <w:t>12</w:t>
+            </w:r>
+            <w:r>
+              <w:rPr>
+                <w:rFonts w:ascii="Arial" w:eastAsia="Arial" w:hAnsi="Arial" w:cs="Arial"/>
+              </w:rPr>
+              <w:t>/</w:t>
+            </w:r>
+            <w:r>
+              <w:rPr>
+                <w:rFonts w:ascii="Arial" w:eastAsia="Arial" w:hAnsi="Arial" w:cs="Arial"/>
+              </w:rPr>
+              <w:t>20</w:t>
+            </w:r>
+            <w:r>
+              <w:rPr>
+                <w:rFonts w:ascii="Arial" w:eastAsia="Arial" w:hAnsi="Arial" w:cs="Arial"/>
+              </w:rPr>
+              <w:t>21</w:t>
             </w:r>
           </w:p>
         </w:tc>
@@ -3172,6 +3516,18 @@
               </w:rPr>
               <w:t>5.</w:t>
             </w:r>
+            <w:r>
+              <w:rPr>
+                <w:rFonts w:ascii="Arial" w:eastAsia="Arial" w:hAnsi="Arial" w:cs="Arial"/>
+              </w:rPr>
+              <w:t xml:space="preserve"> </w:t>
+            </w:r>
+            <w:r>
+              <w:rPr>
+                <w:rFonts w:ascii="Arial" w:eastAsia="Arial" w:hAnsi="Arial" w:cs="Arial"/>
+              </w:rPr>
+              <w:t>Especificação dos requisitos não funcionais da aplicação.</w:t>
+            </w:r>
           </w:p>
           <w:p>
             <w:pPr>
@@ -3199,6 +3555,12 @@
                 <w:rFonts w:ascii="Arial" w:eastAsia="Arial" w:hAnsi="Arial" w:cs="Arial"/>
               </w:rPr>
             </w:pPr>
+            <w:r>
+              <w:rPr>
+                <w:rFonts w:ascii="Arial" w:eastAsia="Arial" w:hAnsi="Arial" w:cs="Arial"/>
+              </w:rPr>
+              <w:t>Enumeração de 8 requisitos não funcionais para a aplicação.</w:t>
+            </w:r>
           </w:p>
         </w:tc>
       </w:tr>
@@ -3224,7 +3586,37 @@
               <w:rPr>
                 <w:rFonts w:ascii="Arial" w:eastAsia="Arial" w:hAnsi="Arial" w:cs="Arial"/>
               </w:rPr>
-              <w:t>__ / __ / __</w:t>
+              <w:t>13</w:t>
+            </w:r>
+            <w:r>
+              <w:rPr>
+                <w:rFonts w:ascii="Arial" w:eastAsia="Arial" w:hAnsi="Arial" w:cs="Arial"/>
+              </w:rPr>
+              <w:t>/</w:t>
+            </w:r>
+            <w:r>
+              <w:rPr>
+                <w:rFonts w:ascii="Arial" w:eastAsia="Arial" w:hAnsi="Arial" w:cs="Arial"/>
+              </w:rPr>
+              <w:t>12</w:t>
+            </w:r>
+            <w:r>
+              <w:rPr>
+                <w:rFonts w:ascii="Arial" w:eastAsia="Arial" w:hAnsi="Arial" w:cs="Arial"/>
+              </w:rPr>
+              <w:t>/</w:t>
+            </w:r>
+            <w:r>
+              <w:rPr>
+                <w:rFonts w:ascii="Arial" w:eastAsia="Arial" w:hAnsi="Arial" w:cs="Arial"/>
+              </w:rPr>
+              <w:t>20</w:t>
+            </w:r>
+            <w:r>
+              <w:rPr>
+                <w:rFonts w:ascii="Arial" w:eastAsia="Arial" w:hAnsi="Arial" w:cs="Arial"/>
+              </w:rPr>
+              <w:t>21</w:t>
             </w:r>
           </w:p>
         </w:tc>
@@ -3249,7 +3641,37 @@
               <w:rPr>
                 <w:rFonts w:ascii="Arial" w:eastAsia="Arial" w:hAnsi="Arial" w:cs="Arial"/>
               </w:rPr>
-              <w:t>__ / __ / __</w:t>
+              <w:t>16</w:t>
+            </w:r>
+            <w:r>
+              <w:rPr>
+                <w:rFonts w:ascii="Arial" w:eastAsia="Arial" w:hAnsi="Arial" w:cs="Arial"/>
+              </w:rPr>
+              <w:t>/</w:t>
+            </w:r>
+            <w:r>
+              <w:rPr>
+                <w:rFonts w:ascii="Arial" w:eastAsia="Arial" w:hAnsi="Arial" w:cs="Arial"/>
+              </w:rPr>
+              <w:t>12</w:t>
+            </w:r>
+            <w:r>
+              <w:rPr>
+                <w:rFonts w:ascii="Arial" w:eastAsia="Arial" w:hAnsi="Arial" w:cs="Arial"/>
+              </w:rPr>
+              <w:t>/</w:t>
+            </w:r>
+            <w:r>
+              <w:rPr>
+                <w:rFonts w:ascii="Arial" w:eastAsia="Arial" w:hAnsi="Arial" w:cs="Arial"/>
+              </w:rPr>
+              <w:t>20</w:t>
+            </w:r>
+            <w:r>
+              <w:rPr>
+                <w:rFonts w:ascii="Arial" w:eastAsia="Arial" w:hAnsi="Arial" w:cs="Arial"/>
+              </w:rPr>
+              <w:t>21</w:t>
             </w:r>
           </w:p>
         </w:tc>
@@ -3276,6 +3698,12 @@
               </w:rPr>
               <w:t>6.</w:t>
             </w:r>
+            <w:r>
+              <w:rPr>
+                <w:rFonts w:ascii="Arial" w:eastAsia="Arial" w:hAnsi="Arial" w:cs="Arial"/>
+              </w:rPr>
+              <w:t xml:space="preserve"> Criação do Diagrama de Classes de Domínio.</w:t>
+            </w:r>
           </w:p>
           <w:p>
             <w:pPr>
@@ -3303,6 +3731,12 @@
                 <w:rFonts w:ascii="Arial" w:eastAsia="Arial" w:hAnsi="Arial" w:cs="Arial"/>
               </w:rPr>
             </w:pPr>
+            <w:r>
+              <w:rPr>
+                <w:rFonts w:ascii="Arial" w:eastAsia="Arial" w:hAnsi="Arial" w:cs="Arial"/>
+              </w:rPr>
+              <w:t>Diagrama com o relacionamento entre as respectivas classes e métodos gerado a partir da Enumeração das classes encontradas no Diagrama de Casos de Uso. Será utilizado posteriormente para a criação das Entidades da aplicação.</w:t>
+            </w:r>
           </w:p>
         </w:tc>
       </w:tr>
@@ -3328,7 +3762,37 @@
               <w:rPr>
                 <w:rFonts w:ascii="Arial" w:eastAsia="Arial" w:hAnsi="Arial" w:cs="Arial"/>
               </w:rPr>
-              <w:t>__ / __ / __</w:t>
+              <w:t>17</w:t>
+            </w:r>
+            <w:r>
+              <w:rPr>
+                <w:rFonts w:ascii="Arial" w:eastAsia="Arial" w:hAnsi="Arial" w:cs="Arial"/>
+              </w:rPr>
+              <w:t>/</w:t>
+            </w:r>
+            <w:r>
+              <w:rPr>
+                <w:rFonts w:ascii="Arial" w:eastAsia="Arial" w:hAnsi="Arial" w:cs="Arial"/>
+              </w:rPr>
+              <w:t>12</w:t>
+            </w:r>
+            <w:r>
+              <w:rPr>
+                <w:rFonts w:ascii="Arial" w:eastAsia="Arial" w:hAnsi="Arial" w:cs="Arial"/>
+              </w:rPr>
+              <w:t>/</w:t>
+            </w:r>
+            <w:r>
+              <w:rPr>
+                <w:rFonts w:ascii="Arial" w:eastAsia="Arial" w:hAnsi="Arial" w:cs="Arial"/>
+              </w:rPr>
+              <w:t>20</w:t>
+            </w:r>
+            <w:r>
+              <w:rPr>
+                <w:rFonts w:ascii="Arial" w:eastAsia="Arial" w:hAnsi="Arial" w:cs="Arial"/>
+              </w:rPr>
+              <w:t>21</w:t>
             </w:r>
           </w:p>
         </w:tc>
@@ -3353,7 +3817,37 @@
               <w:rPr>
                 <w:rFonts w:ascii="Arial" w:eastAsia="Arial" w:hAnsi="Arial" w:cs="Arial"/>
               </w:rPr>
-              <w:t>__ / __ / __</w:t>
+              <w:t>22</w:t>
+            </w:r>
+            <w:r>
+              <w:rPr>
+                <w:rFonts w:ascii="Arial" w:eastAsia="Arial" w:hAnsi="Arial" w:cs="Arial"/>
+              </w:rPr>
+              <w:t>/</w:t>
+            </w:r>
+            <w:r>
+              <w:rPr>
+                <w:rFonts w:ascii="Arial" w:eastAsia="Arial" w:hAnsi="Arial" w:cs="Arial"/>
+              </w:rPr>
+              <w:t>12</w:t>
+            </w:r>
+            <w:r>
+              <w:rPr>
+                <w:rFonts w:ascii="Arial" w:eastAsia="Arial" w:hAnsi="Arial" w:cs="Arial"/>
+              </w:rPr>
+              <w:t>/</w:t>
+            </w:r>
+            <w:r>
+              <w:rPr>
+                <w:rFonts w:ascii="Arial" w:eastAsia="Arial" w:hAnsi="Arial" w:cs="Arial"/>
+              </w:rPr>
+              <w:t>20</w:t>
+            </w:r>
+            <w:r>
+              <w:rPr>
+                <w:rFonts w:ascii="Arial" w:eastAsia="Arial" w:hAnsi="Arial" w:cs="Arial"/>
+              </w:rPr>
+              <w:t>21</w:t>
             </w:r>
           </w:p>
         </w:tc>
@@ -3380,6 +3874,18 @@
               </w:rPr>
               <w:t>7.</w:t>
             </w:r>
+            <w:r>
+              <w:rPr>
+                <w:rFonts w:ascii="Arial" w:eastAsia="Arial" w:hAnsi="Arial" w:cs="Arial"/>
+              </w:rPr>
+              <w:t xml:space="preserve"> Criação do Protótipo interativo no Figma abordando os três cenários escolhidos para desenvolvimento dentro do Diagrama de Casos de Uso</w:t>
+            </w:r>
+            <w:r>
+              <w:rPr>
+                <w:rFonts w:ascii="Arial" w:eastAsia="Arial" w:hAnsi="Arial" w:cs="Arial"/>
+              </w:rPr>
+              <w:t>.</w:t>
+            </w:r>
           </w:p>
           <w:p>
             <w:pPr>
@@ -3407,6 +3913,12 @@
                 <w:rFonts w:ascii="Arial" w:eastAsia="Arial" w:hAnsi="Arial" w:cs="Arial"/>
               </w:rPr>
             </w:pPr>
+            <w:r>
+              <w:rPr>
+                <w:rFonts w:ascii="Arial" w:eastAsia="Arial" w:hAnsi="Arial" w:cs="Arial"/>
+              </w:rPr>
+              <w:t>Wireframes, Protótipo no Figma, Vídeo do Protótipo navegável.</w:t>
+            </w:r>
           </w:p>
         </w:tc>
       </w:tr>
@@ -3432,7 +3944,37 @@
               <w:rPr>
                 <w:rFonts w:ascii="Arial" w:eastAsia="Arial" w:hAnsi="Arial" w:cs="Arial"/>
               </w:rPr>
-              <w:t>__ / __ / __</w:t>
+              <w:t>23</w:t>
+            </w:r>
+            <w:r>
+              <w:rPr>
+                <w:rFonts w:ascii="Arial" w:eastAsia="Arial" w:hAnsi="Arial" w:cs="Arial"/>
+              </w:rPr>
+              <w:t>/</w:t>
+            </w:r>
+            <w:r>
+              <w:rPr>
+                <w:rFonts w:ascii="Arial" w:eastAsia="Arial" w:hAnsi="Arial" w:cs="Arial"/>
+              </w:rPr>
+              <w:t>12</w:t>
+            </w:r>
+            <w:r>
+              <w:rPr>
+                <w:rFonts w:ascii="Arial" w:eastAsia="Arial" w:hAnsi="Arial" w:cs="Arial"/>
+              </w:rPr>
+              <w:t>/</w:t>
+            </w:r>
+            <w:r>
+              <w:rPr>
+                <w:rFonts w:ascii="Arial" w:eastAsia="Arial" w:hAnsi="Arial" w:cs="Arial"/>
+              </w:rPr>
+              <w:t>20</w:t>
+            </w:r>
+            <w:r>
+              <w:rPr>
+                <w:rFonts w:ascii="Arial" w:eastAsia="Arial" w:hAnsi="Arial" w:cs="Arial"/>
+              </w:rPr>
+              <w:t>21</w:t>
             </w:r>
           </w:p>
         </w:tc>
@@ -3457,7 +3999,37 @@
               <w:rPr>
                 <w:rFonts w:ascii="Arial" w:eastAsia="Arial" w:hAnsi="Arial" w:cs="Arial"/>
               </w:rPr>
-              <w:t>__ / __ / __</w:t>
+              <w:t>23</w:t>
+            </w:r>
+            <w:r>
+              <w:rPr>
+                <w:rFonts w:ascii="Arial" w:eastAsia="Arial" w:hAnsi="Arial" w:cs="Arial"/>
+              </w:rPr>
+              <w:t>/</w:t>
+            </w:r>
+            <w:r>
+              <w:rPr>
+                <w:rFonts w:ascii="Arial" w:eastAsia="Arial" w:hAnsi="Arial" w:cs="Arial"/>
+              </w:rPr>
+              <w:t>12</w:t>
+            </w:r>
+            <w:r>
+              <w:rPr>
+                <w:rFonts w:ascii="Arial" w:eastAsia="Arial" w:hAnsi="Arial" w:cs="Arial"/>
+              </w:rPr>
+              <w:t>/</w:t>
+            </w:r>
+            <w:r>
+              <w:rPr>
+                <w:rFonts w:ascii="Arial" w:eastAsia="Arial" w:hAnsi="Arial" w:cs="Arial"/>
+              </w:rPr>
+              <w:t>20</w:t>
+            </w:r>
+            <w:r>
+              <w:rPr>
+                <w:rFonts w:ascii="Arial" w:eastAsia="Arial" w:hAnsi="Arial" w:cs="Arial"/>
+              </w:rPr>
+              <w:t>21</w:t>
             </w:r>
           </w:p>
         </w:tc>
@@ -3484,6 +4056,18 @@
               </w:rPr>
               <w:t>8.</w:t>
             </w:r>
+            <w:r>
+              <w:rPr>
+                <w:rFonts w:ascii="Arial" w:eastAsia="Arial" w:hAnsi="Arial" w:cs="Arial"/>
+              </w:rPr>
+              <w:t xml:space="preserve"> Criação do repositório da aplicação no GitHub</w:t>
+            </w:r>
+            <w:r>
+              <w:rPr>
+                <w:rFonts w:ascii="Arial" w:eastAsia="Arial" w:hAnsi="Arial" w:cs="Arial"/>
+              </w:rPr>
+              <w:t>.</w:t>
+            </w:r>
           </w:p>
           <w:p>
             <w:pPr>
@@ -3511,6 +4095,12 @@
                 <w:rFonts w:ascii="Arial" w:eastAsia="Arial" w:hAnsi="Arial" w:cs="Arial"/>
               </w:rPr>
             </w:pPr>
+            <w:r>
+              <w:rPr>
+                <w:rFonts w:ascii="Arial" w:eastAsia="Arial" w:hAnsi="Arial" w:cs="Arial"/>
+              </w:rPr>
+              <w:t>Submissão dos arquivos de documentação para a pasta docs do repositório, sendo estes o Relatório Técnico, os diagramas de Casos de Uso e Classes de Domínio, os wireframes e vídeo do Protótipo navegável gerado no Figma.</w:t>
+            </w:r>
           </w:p>
         </w:tc>
       </w:tr>
@@ -3536,7 +4126,19 @@
               <w:rPr>
                 <w:rFonts w:ascii="Arial" w:eastAsia="Arial" w:hAnsi="Arial" w:cs="Arial"/>
               </w:rPr>
-              <w:t>__ / __ / __</w:t>
+              <w:t>14/02</w:t>
+            </w:r>
+            <w:r>
+              <w:rPr>
+                <w:rFonts w:ascii="Arial" w:eastAsia="Arial" w:hAnsi="Arial" w:cs="Arial"/>
+              </w:rPr>
+              <w:t>/</w:t>
+            </w:r>
+            <w:r>
+              <w:rPr>
+                <w:rFonts w:ascii="Arial" w:eastAsia="Arial" w:hAnsi="Arial" w:cs="Arial"/>
+              </w:rPr>
+              <w:t>2022</w:t>
             </w:r>
           </w:p>
         </w:tc>
@@ -3561,7 +4163,19 @@
               <w:rPr>
                 <w:rFonts w:ascii="Arial" w:eastAsia="Arial" w:hAnsi="Arial" w:cs="Arial"/>
               </w:rPr>
-              <w:t>__ / __ / __</w:t>
+              <w:t>15/02</w:t>
+            </w:r>
+            <w:r>
+              <w:rPr>
+                <w:rFonts w:ascii="Arial" w:eastAsia="Arial" w:hAnsi="Arial" w:cs="Arial"/>
+              </w:rPr>
+              <w:t>/</w:t>
+            </w:r>
+            <w:r>
+              <w:rPr>
+                <w:rFonts w:ascii="Arial" w:eastAsia="Arial" w:hAnsi="Arial" w:cs="Arial"/>
+              </w:rPr>
+              <w:t>2022</w:t>
             </w:r>
           </w:p>
         </w:tc>
@@ -3588,6 +4202,18 @@
               </w:rPr>
               <w:t>9.</w:t>
             </w:r>
+            <w:r>
+              <w:rPr>
+                <w:rFonts w:ascii="Arial" w:eastAsia="Arial" w:hAnsi="Arial" w:cs="Arial"/>
+              </w:rPr>
+              <w:t xml:space="preserve"> Entrega da 1ª etapa do Projeto Integrado</w:t>
+            </w:r>
+            <w:r>
+              <w:rPr>
+                <w:rFonts w:ascii="Arial" w:eastAsia="Arial" w:hAnsi="Arial" w:cs="Arial"/>
+              </w:rPr>
+              <w:t>.</w:t>
+            </w:r>
           </w:p>
           <w:p>
             <w:pPr>
@@ -3615,6 +4241,25 @@
                 <w:rFonts w:ascii="Arial" w:eastAsia="Arial" w:hAnsi="Arial" w:cs="Arial"/>
               </w:rPr>
             </w:pPr>
+            <w:r>
+              <w:rPr>
+                <w:rFonts w:ascii="Arial" w:eastAsia="Arial" w:hAnsi="Arial" w:cs="Arial"/>
+              </w:rPr>
+              <w:t xml:space="preserve">Submissão dos itens desenvolvidos na primeira etapa do Projeto </w:t>
+            </w:r>
+            <w:r>
+              <w:rPr>
+                <w:rFonts w:ascii="Arial" w:eastAsia="Arial" w:hAnsi="Arial" w:cs="Arial"/>
+              </w:rPr>
+              <w:lastRenderedPageBreak/>
+              <w:t>Integrado</w:t>
+            </w:r>
+            <w:r>
+              <w:rPr>
+                <w:rFonts w:ascii="Arial" w:eastAsia="Arial" w:hAnsi="Arial" w:cs="Arial"/>
+              </w:rPr>
+              <w:t xml:space="preserve"> para avaliação do orientador.</w:t>
+            </w:r>
           </w:p>
         </w:tc>
       </w:tr>
@@ -3640,7 +4285,32 @@
               <w:rPr>
                 <w:rFonts w:ascii="Arial" w:eastAsia="Arial" w:hAnsi="Arial" w:cs="Arial"/>
               </w:rPr>
-              <w:t>__ / __ / __</w:t>
+              <w:lastRenderedPageBreak/>
+              <w:t>22</w:t>
+            </w:r>
+            <w:r>
+              <w:rPr>
+                <w:rFonts w:ascii="Arial" w:eastAsia="Arial" w:hAnsi="Arial" w:cs="Arial"/>
+              </w:rPr>
+              <w:t>/</w:t>
+            </w:r>
+            <w:r>
+              <w:rPr>
+                <w:rFonts w:ascii="Arial" w:eastAsia="Arial" w:hAnsi="Arial" w:cs="Arial"/>
+              </w:rPr>
+              <w:t>02</w:t>
+            </w:r>
+            <w:r>
+              <w:rPr>
+                <w:rFonts w:ascii="Arial" w:eastAsia="Arial" w:hAnsi="Arial" w:cs="Arial"/>
+              </w:rPr>
+              <w:t>/</w:t>
+            </w:r>
+            <w:r>
+              <w:rPr>
+                <w:rFonts w:ascii="Arial" w:eastAsia="Arial" w:hAnsi="Arial" w:cs="Arial"/>
+              </w:rPr>
+              <w:t>2022</w:t>
             </w:r>
           </w:p>
         </w:tc>
@@ -3665,7 +4335,31 @@
               <w:rPr>
                 <w:rFonts w:ascii="Arial" w:eastAsia="Arial" w:hAnsi="Arial" w:cs="Arial"/>
               </w:rPr>
-              <w:t>__ / __ / __</w:t>
+              <w:t>01</w:t>
+            </w:r>
+            <w:r>
+              <w:rPr>
+                <w:rFonts w:ascii="Arial" w:eastAsia="Arial" w:hAnsi="Arial" w:cs="Arial"/>
+              </w:rPr>
+              <w:t>/</w:t>
+            </w:r>
+            <w:r>
+              <w:rPr>
+                <w:rFonts w:ascii="Arial" w:eastAsia="Arial" w:hAnsi="Arial" w:cs="Arial"/>
+              </w:rPr>
+              <w:t>03</w:t>
+            </w:r>
+            <w:r>
+              <w:rPr>
+                <w:rFonts w:ascii="Arial" w:eastAsia="Arial" w:hAnsi="Arial" w:cs="Arial"/>
+              </w:rPr>
+              <w:t>/</w:t>
+            </w:r>
+            <w:r>
+              <w:rPr>
+                <w:rFonts w:ascii="Arial" w:eastAsia="Arial" w:hAnsi="Arial" w:cs="Arial"/>
+              </w:rPr>
+              <w:t>2022</w:t>
             </w:r>
           </w:p>
         </w:tc>
@@ -3692,6 +4386,12 @@
               </w:rPr>
               <w:t>10.</w:t>
             </w:r>
+            <w:r>
+              <w:rPr>
+                <w:rFonts w:ascii="Arial" w:eastAsia="Arial" w:hAnsi="Arial" w:cs="Arial"/>
+              </w:rPr>
+              <w:t xml:space="preserve"> Correção e ajustes após retorno do orientador na primeira etapa.</w:t>
+            </w:r>
           </w:p>
           <w:p>
             <w:pPr>
@@ -3719,6 +4419,24 @@
                 <w:rFonts w:ascii="Arial" w:eastAsia="Arial" w:hAnsi="Arial" w:cs="Arial"/>
               </w:rPr>
             </w:pPr>
+            <w:r>
+              <w:rPr>
+                <w:rFonts w:ascii="Arial" w:eastAsia="Arial" w:hAnsi="Arial" w:cs="Arial"/>
+              </w:rPr>
+              <w:t>Período alocado para eventuais correçõe</w:t>
+            </w:r>
+            <w:r>
+              <w:rPr>
+                <w:rFonts w:ascii="Arial" w:eastAsia="Arial" w:hAnsi="Arial" w:cs="Arial"/>
+              </w:rPr>
+              <w:t>s apontadas pelo orientador do p</w:t>
+            </w:r>
+            <w:r>
+              <w:rPr>
+                <w:rFonts w:ascii="Arial" w:eastAsia="Arial" w:hAnsi="Arial" w:cs="Arial"/>
+              </w:rPr>
+              <w:t>rojeto após a entrega da primeira etapa.</w:t>
+            </w:r>
           </w:p>
         </w:tc>
       </w:tr>
@@ -3744,7 +4462,13 @@
               <w:rPr>
                 <w:rFonts w:ascii="Arial" w:eastAsia="Arial" w:hAnsi="Arial" w:cs="Arial"/>
               </w:rPr>
-              <w:t>__ / __ / __</w:t>
+              <w:t>02/03/</w:t>
+            </w:r>
+            <w:r>
+              <w:rPr>
+                <w:rFonts w:ascii="Arial" w:eastAsia="Arial" w:hAnsi="Arial" w:cs="Arial"/>
+              </w:rPr>
+              <w:t>2022</w:t>
             </w:r>
           </w:p>
         </w:tc>
@@ -3769,7 +4493,13 @@
               <w:rPr>
                 <w:rFonts w:ascii="Arial" w:eastAsia="Arial" w:hAnsi="Arial" w:cs="Arial"/>
               </w:rPr>
-              <w:t>__ / __ / __</w:t>
+              <w:t>02/03/</w:t>
+            </w:r>
+            <w:r>
+              <w:rPr>
+                <w:rFonts w:ascii="Arial" w:eastAsia="Arial" w:hAnsi="Arial" w:cs="Arial"/>
+              </w:rPr>
+              <w:t>2022</w:t>
             </w:r>
           </w:p>
         </w:tc>
@@ -3796,6 +4526,12 @@
               </w:rPr>
               <w:t>11.</w:t>
             </w:r>
+            <w:r>
+              <w:rPr>
+                <w:rFonts w:ascii="Arial" w:eastAsia="Arial" w:hAnsi="Arial" w:cs="Arial"/>
+              </w:rPr>
+              <w:t xml:space="preserve"> Definição do padrão arquitetural da aplicação.</w:t>
+            </w:r>
           </w:p>
           <w:p>
             <w:pPr>
@@ -3823,6 +4559,18 @@
                 <w:rFonts w:ascii="Arial" w:eastAsia="Arial" w:hAnsi="Arial" w:cs="Arial"/>
               </w:rPr>
             </w:pPr>
+            <w:r>
+              <w:rPr>
+                <w:rFonts w:ascii="Arial" w:eastAsia="Arial" w:hAnsi="Arial" w:cs="Arial"/>
+              </w:rPr>
+              <w:t>Especificação sobre o padrão escolhido para o projeto</w:t>
+            </w:r>
+            <w:r>
+              <w:rPr>
+                <w:rFonts w:ascii="Arial" w:eastAsia="Arial" w:hAnsi="Arial" w:cs="Arial"/>
+              </w:rPr>
+              <w:t xml:space="preserve"> e suas tecnologias.</w:t>
+            </w:r>
           </w:p>
         </w:tc>
       </w:tr>
@@ -3848,7 +4596,25 @@
               <w:rPr>
                 <w:rFonts w:ascii="Arial" w:eastAsia="Arial" w:hAnsi="Arial" w:cs="Arial"/>
               </w:rPr>
-              <w:t>__ / __ / __</w:t>
+              <w:t xml:space="preserve"> </w:t>
+            </w:r>
+            <w:r>
+              <w:rPr>
+                <w:rFonts w:ascii="Arial" w:eastAsia="Arial" w:hAnsi="Arial" w:cs="Arial"/>
+              </w:rPr>
+              <w:t>03/03</w:t>
+            </w:r>
+            <w:r>
+              <w:rPr>
+                <w:rFonts w:ascii="Arial" w:eastAsia="Arial" w:hAnsi="Arial" w:cs="Arial"/>
+              </w:rPr>
+              <w:t>/</w:t>
+            </w:r>
+            <w:r>
+              <w:rPr>
+                <w:rFonts w:ascii="Arial" w:eastAsia="Arial" w:hAnsi="Arial" w:cs="Arial"/>
+              </w:rPr>
+              <w:t>2022</w:t>
             </w:r>
           </w:p>
         </w:tc>
@@ -3873,7 +4639,19 @@
               <w:rPr>
                 <w:rFonts w:ascii="Arial" w:eastAsia="Arial" w:hAnsi="Arial" w:cs="Arial"/>
               </w:rPr>
-              <w:t>__ / __ / __</w:t>
+              <w:t>05/03</w:t>
+            </w:r>
+            <w:r>
+              <w:rPr>
+                <w:rFonts w:ascii="Arial" w:eastAsia="Arial" w:hAnsi="Arial" w:cs="Arial"/>
+              </w:rPr>
+              <w:t>/</w:t>
+            </w:r>
+            <w:r>
+              <w:rPr>
+                <w:rFonts w:ascii="Arial" w:eastAsia="Arial" w:hAnsi="Arial" w:cs="Arial"/>
+              </w:rPr>
+              <w:t>2022</w:t>
             </w:r>
           </w:p>
         </w:tc>
@@ -3900,6 +4678,18 @@
               </w:rPr>
               <w:t>12.</w:t>
             </w:r>
+            <w:r>
+              <w:rPr>
+                <w:rFonts w:ascii="Arial" w:eastAsia="Arial" w:hAnsi="Arial" w:cs="Arial"/>
+              </w:rPr>
+              <w:t xml:space="preserve"> Criação do Diagrama C4 Model</w:t>
+            </w:r>
+            <w:r>
+              <w:rPr>
+                <w:rFonts w:ascii="Arial" w:eastAsia="Arial" w:hAnsi="Arial" w:cs="Arial"/>
+              </w:rPr>
+              <w:t>.</w:t>
+            </w:r>
           </w:p>
           <w:p>
             <w:pPr>
@@ -3927,6 +4717,12 @@
                 <w:rFonts w:ascii="Arial" w:eastAsia="Arial" w:hAnsi="Arial" w:cs="Arial"/>
               </w:rPr>
             </w:pPr>
+            <w:r>
+              <w:rPr>
+                <w:rFonts w:ascii="Arial" w:eastAsia="Arial" w:hAnsi="Arial" w:cs="Arial"/>
+              </w:rPr>
+              <w:t>Texto explicativo e Diagrama de contexto da aplicação.</w:t>
+            </w:r>
           </w:p>
         </w:tc>
       </w:tr>
@@ -3952,7 +4748,25 @@
               <w:rPr>
                 <w:rFonts w:ascii="Arial" w:eastAsia="Arial" w:hAnsi="Arial" w:cs="Arial"/>
               </w:rPr>
-              <w:t>__ / __ / __</w:t>
+              <w:t>06/03</w:t>
+            </w:r>
+            <w:r>
+              <w:rPr>
+                <w:rFonts w:ascii="Arial" w:eastAsia="Arial" w:hAnsi="Arial" w:cs="Arial"/>
+              </w:rPr>
+              <w:t>/</w:t>
+            </w:r>
+            <w:r>
+              <w:rPr>
+                <w:rFonts w:ascii="Arial" w:eastAsia="Arial" w:hAnsi="Arial" w:cs="Arial"/>
+              </w:rPr>
+              <w:t>20</w:t>
+            </w:r>
+            <w:r>
+              <w:rPr>
+                <w:rFonts w:ascii="Arial" w:eastAsia="Arial" w:hAnsi="Arial" w:cs="Arial"/>
+              </w:rPr>
+              <w:t>22</w:t>
             </w:r>
           </w:p>
         </w:tc>
@@ -3977,7 +4791,13 @@
               <w:rPr>
                 <w:rFonts w:ascii="Arial" w:eastAsia="Arial" w:hAnsi="Arial" w:cs="Arial"/>
               </w:rPr>
-              <w:t>__ / __ / __</w:t>
+              <w:t>07/03/20</w:t>
+            </w:r>
+            <w:r>
+              <w:rPr>
+                <w:rFonts w:ascii="Arial" w:eastAsia="Arial" w:hAnsi="Arial" w:cs="Arial"/>
+              </w:rPr>
+              <w:t>22</w:t>
             </w:r>
           </w:p>
         </w:tc>
@@ -4004,6 +4824,12 @@
               </w:rPr>
               <w:t>13.</w:t>
             </w:r>
+            <w:r>
+              <w:rPr>
+                <w:rFonts w:ascii="Arial" w:eastAsia="Arial" w:hAnsi="Arial" w:cs="Arial"/>
+              </w:rPr>
+              <w:t xml:space="preserve"> Frameworks de trabalho</w:t>
+            </w:r>
           </w:p>
           <w:p>
             <w:pPr>
@@ -4031,6 +4857,12 @@
                 <w:rFonts w:ascii="Arial" w:eastAsia="Arial" w:hAnsi="Arial" w:cs="Arial"/>
               </w:rPr>
             </w:pPr>
+            <w:r>
+              <w:rPr>
+                <w:rFonts w:ascii="Arial" w:eastAsia="Arial" w:hAnsi="Arial" w:cs="Arial"/>
+              </w:rPr>
+              <w:t>Especificação dos frameworks utilizados no desenvolvimento da aplicação.</w:t>
+            </w:r>
           </w:p>
         </w:tc>
       </w:tr>
@@ -4056,7 +4888,31 @@
               <w:rPr>
                 <w:rFonts w:ascii="Arial" w:eastAsia="Arial" w:hAnsi="Arial" w:cs="Arial"/>
               </w:rPr>
-              <w:t>__ / __ / __</w:t>
+              <w:t>08/03</w:t>
+            </w:r>
+            <w:r>
+              <w:rPr>
+                <w:rFonts w:ascii="Arial" w:eastAsia="Arial" w:hAnsi="Arial" w:cs="Arial"/>
+              </w:rPr>
+              <w:t>/</w:t>
+            </w:r>
+            <w:r>
+              <w:rPr>
+                <w:rFonts w:ascii="Arial" w:eastAsia="Arial" w:hAnsi="Arial" w:cs="Arial"/>
+              </w:rPr>
+              <w:t>20</w:t>
+            </w:r>
+            <w:r>
+              <w:rPr>
+                <w:rFonts w:ascii="Arial" w:eastAsia="Arial" w:hAnsi="Arial" w:cs="Arial"/>
+              </w:rPr>
+              <w:t>2</w:t>
+            </w:r>
+            <w:r>
+              <w:rPr>
+                <w:rFonts w:ascii="Arial" w:eastAsia="Arial" w:hAnsi="Arial" w:cs="Arial"/>
+              </w:rPr>
+              <w:t>2</w:t>
             </w:r>
           </w:p>
         </w:tc>
@@ -4081,7 +4937,31 @@
               <w:rPr>
                 <w:rFonts w:ascii="Arial" w:eastAsia="Arial" w:hAnsi="Arial" w:cs="Arial"/>
               </w:rPr>
-              <w:t>__ / __ / __</w:t>
+              <w:t>09/03</w:t>
+            </w:r>
+            <w:r>
+              <w:rPr>
+                <w:rFonts w:ascii="Arial" w:eastAsia="Arial" w:hAnsi="Arial" w:cs="Arial"/>
+              </w:rPr>
+              <w:t>/</w:t>
+            </w:r>
+            <w:r>
+              <w:rPr>
+                <w:rFonts w:ascii="Arial" w:eastAsia="Arial" w:hAnsi="Arial" w:cs="Arial"/>
+              </w:rPr>
+              <w:t>20</w:t>
+            </w:r>
+            <w:r>
+              <w:rPr>
+                <w:rFonts w:ascii="Arial" w:eastAsia="Arial" w:hAnsi="Arial" w:cs="Arial"/>
+              </w:rPr>
+              <w:t>2</w:t>
+            </w:r>
+            <w:r>
+              <w:rPr>
+                <w:rFonts w:ascii="Arial" w:eastAsia="Arial" w:hAnsi="Arial" w:cs="Arial"/>
+              </w:rPr>
+              <w:t>2</w:t>
             </w:r>
           </w:p>
         </w:tc>
@@ -4108,6 +4988,18 @@
               </w:rPr>
               <w:t>14.</w:t>
             </w:r>
+            <w:r>
+              <w:rPr>
+                <w:rFonts w:ascii="Arial" w:eastAsia="Arial" w:hAnsi="Arial" w:cs="Arial"/>
+              </w:rPr>
+              <w:t>Estrutura base do Front End</w:t>
+            </w:r>
+            <w:r>
+              <w:rPr>
+                <w:rFonts w:ascii="Arial" w:eastAsia="Arial" w:hAnsi="Arial" w:cs="Arial"/>
+              </w:rPr>
+              <w:t>.</w:t>
+            </w:r>
           </w:p>
           <w:p>
             <w:pPr>
@@ -4135,6 +5027,12 @@
                 <w:rFonts w:ascii="Arial" w:eastAsia="Arial" w:hAnsi="Arial" w:cs="Arial"/>
               </w:rPr>
             </w:pPr>
+            <w:r>
+              <w:rPr>
+                <w:rFonts w:ascii="Arial" w:eastAsia="Arial" w:hAnsi="Arial" w:cs="Arial"/>
+              </w:rPr>
+              <w:t>Imagens do Layout mestre e menu de opções do sistema.</w:t>
+            </w:r>
           </w:p>
         </w:tc>
       </w:tr>
@@ -4160,7 +5058,19 @@
               <w:rPr>
                 <w:rFonts w:ascii="Arial" w:eastAsia="Arial" w:hAnsi="Arial" w:cs="Arial"/>
               </w:rPr>
-              <w:t>__ / __ / __</w:t>
+              <w:t>10/03</w:t>
+            </w:r>
+            <w:r>
+              <w:rPr>
+                <w:rFonts w:ascii="Arial" w:eastAsia="Arial" w:hAnsi="Arial" w:cs="Arial"/>
+              </w:rPr>
+              <w:t>/</w:t>
+            </w:r>
+            <w:r>
+              <w:rPr>
+                <w:rFonts w:ascii="Arial" w:eastAsia="Arial" w:hAnsi="Arial" w:cs="Arial"/>
+              </w:rPr>
+              <w:t>2022</w:t>
             </w:r>
           </w:p>
         </w:tc>
@@ -4185,7 +5095,19 @@
               <w:rPr>
                 <w:rFonts w:ascii="Arial" w:eastAsia="Arial" w:hAnsi="Arial" w:cs="Arial"/>
               </w:rPr>
-              <w:t>__ / __ / __</w:t>
+              <w:t>15/03</w:t>
+            </w:r>
+            <w:r>
+              <w:rPr>
+                <w:rFonts w:ascii="Arial" w:eastAsia="Arial" w:hAnsi="Arial" w:cs="Arial"/>
+              </w:rPr>
+              <w:t>/</w:t>
+            </w:r>
+            <w:r>
+              <w:rPr>
+                <w:rFonts w:ascii="Arial" w:eastAsia="Arial" w:hAnsi="Arial" w:cs="Arial"/>
+              </w:rPr>
+              <w:t>2022</w:t>
             </w:r>
           </w:p>
         </w:tc>
@@ -4212,6 +5134,18 @@
               </w:rPr>
               <w:t>15.</w:t>
             </w:r>
+            <w:r>
+              <w:rPr>
+                <w:rFonts w:ascii="Arial" w:eastAsia="Arial" w:hAnsi="Arial" w:cs="Arial"/>
+              </w:rPr>
+              <w:t xml:space="preserve"> Desenvolvimento de uma funcionalidade</w:t>
+            </w:r>
+            <w:r>
+              <w:rPr>
+                <w:rFonts w:ascii="Arial" w:eastAsia="Arial" w:hAnsi="Arial" w:cs="Arial"/>
+              </w:rPr>
+              <w:t>.</w:t>
+            </w:r>
           </w:p>
           <w:p>
             <w:pPr>
@@ -4239,6 +5173,12 @@
                 <w:rFonts w:ascii="Arial" w:eastAsia="Arial" w:hAnsi="Arial" w:cs="Arial"/>
               </w:rPr>
             </w:pPr>
+            <w:r>
+              <w:rPr>
+                <w:rFonts w:ascii="Arial" w:eastAsia="Arial" w:hAnsi="Arial" w:cs="Arial"/>
+              </w:rPr>
+              <w:t>Funcionalidade implementada e vídeo demonstrativo da mesma.</w:t>
+            </w:r>
           </w:p>
         </w:tc>
       </w:tr>
@@ -4264,7 +5204,31 @@
               <w:rPr>
                 <w:rFonts w:ascii="Arial" w:eastAsia="Arial" w:hAnsi="Arial" w:cs="Arial"/>
               </w:rPr>
-              <w:t>__ / __ / __</w:t>
+              <w:t>16</w:t>
+            </w:r>
+            <w:r>
+              <w:rPr>
+                <w:rFonts w:ascii="Arial" w:eastAsia="Arial" w:hAnsi="Arial" w:cs="Arial"/>
+              </w:rPr>
+              <w:t>/</w:t>
+            </w:r>
+            <w:r>
+              <w:rPr>
+                <w:rFonts w:ascii="Arial" w:eastAsia="Arial" w:hAnsi="Arial" w:cs="Arial"/>
+              </w:rPr>
+              <w:t>03</w:t>
+            </w:r>
+            <w:r>
+              <w:rPr>
+                <w:rFonts w:ascii="Arial" w:eastAsia="Arial" w:hAnsi="Arial" w:cs="Arial"/>
+              </w:rPr>
+              <w:t>/</w:t>
+            </w:r>
+            <w:r>
+              <w:rPr>
+                <w:rFonts w:ascii="Arial" w:eastAsia="Arial" w:hAnsi="Arial" w:cs="Arial"/>
+              </w:rPr>
+              <w:t>2022</w:t>
             </w:r>
           </w:p>
         </w:tc>
@@ -4289,7 +5253,19 @@
               <w:rPr>
                 <w:rFonts w:ascii="Arial" w:eastAsia="Arial" w:hAnsi="Arial" w:cs="Arial"/>
               </w:rPr>
-              <w:t>__ / __ / __</w:t>
+              <w:t>18/03</w:t>
+            </w:r>
+            <w:r>
+              <w:rPr>
+                <w:rFonts w:ascii="Arial" w:eastAsia="Arial" w:hAnsi="Arial" w:cs="Arial"/>
+              </w:rPr>
+              <w:t>/</w:t>
+            </w:r>
+            <w:r>
+              <w:rPr>
+                <w:rFonts w:ascii="Arial" w:eastAsia="Arial" w:hAnsi="Arial" w:cs="Arial"/>
+              </w:rPr>
+              <w:t>2022</w:t>
             </w:r>
           </w:p>
         </w:tc>
@@ -4316,6 +5292,18 @@
               </w:rPr>
               <w:t>16.</w:t>
             </w:r>
+            <w:r>
+              <w:rPr>
+                <w:rFonts w:ascii="Arial" w:eastAsia="Arial" w:hAnsi="Arial" w:cs="Arial"/>
+              </w:rPr>
+              <w:t xml:space="preserve"> Submissão do Projeto no Heroku</w:t>
+            </w:r>
+            <w:r>
+              <w:rPr>
+                <w:rFonts w:ascii="Arial" w:eastAsia="Arial" w:hAnsi="Arial" w:cs="Arial"/>
+              </w:rPr>
+              <w:t>.</w:t>
+            </w:r>
           </w:p>
           <w:p>
             <w:pPr>
@@ -4343,6 +5331,12 @@
                 <w:rFonts w:ascii="Arial" w:eastAsia="Arial" w:hAnsi="Arial" w:cs="Arial"/>
               </w:rPr>
             </w:pPr>
+            <w:r>
+              <w:rPr>
+                <w:rFonts w:ascii="Arial" w:eastAsia="Arial" w:hAnsi="Arial" w:cs="Arial"/>
+              </w:rPr>
+              <w:t>Configuração do projeto no Heroku e ajustes na ferramenta.</w:t>
+            </w:r>
           </w:p>
         </w:tc>
       </w:tr>
@@ -4368,7 +5362,19 @@
               <w:rPr>
                 <w:rFonts w:ascii="Arial" w:eastAsia="Arial" w:hAnsi="Arial" w:cs="Arial"/>
               </w:rPr>
-              <w:t>__ / __ / __</w:t>
+              <w:t>19/03</w:t>
+            </w:r>
+            <w:r>
+              <w:rPr>
+                <w:rFonts w:ascii="Arial" w:eastAsia="Arial" w:hAnsi="Arial" w:cs="Arial"/>
+              </w:rPr>
+              <w:t>/</w:t>
+            </w:r>
+            <w:r>
+              <w:rPr>
+                <w:rFonts w:ascii="Arial" w:eastAsia="Arial" w:hAnsi="Arial" w:cs="Arial"/>
+              </w:rPr>
+              <w:t>2022</w:t>
             </w:r>
           </w:p>
         </w:tc>
@@ -4393,7 +5399,19 @@
               <w:rPr>
                 <w:rFonts w:ascii="Arial" w:eastAsia="Arial" w:hAnsi="Arial" w:cs="Arial"/>
               </w:rPr>
-              <w:t>__ / __ / __</w:t>
+              <w:t>19/03</w:t>
+            </w:r>
+            <w:r>
+              <w:rPr>
+                <w:rFonts w:ascii="Arial" w:eastAsia="Arial" w:hAnsi="Arial" w:cs="Arial"/>
+              </w:rPr>
+              <w:t>/</w:t>
+            </w:r>
+            <w:r>
+              <w:rPr>
+                <w:rFonts w:ascii="Arial" w:eastAsia="Arial" w:hAnsi="Arial" w:cs="Arial"/>
+              </w:rPr>
+              <w:t>2022</w:t>
             </w:r>
           </w:p>
         </w:tc>
@@ -4420,6 +5438,12 @@
               </w:rPr>
               <w:t>17.</w:t>
             </w:r>
+            <w:r>
+              <w:rPr>
+                <w:rFonts w:ascii="Arial" w:eastAsia="Arial" w:hAnsi="Arial" w:cs="Arial"/>
+              </w:rPr>
+              <w:t xml:space="preserve"> Submissão do Relatório Técnico e demais itens desenvolvidos na 2ª etapa do Projeto na pasta docs no GitHub.</w:t>
+            </w:r>
           </w:p>
           <w:p>
             <w:pPr>
@@ -4447,6 +5471,12 @@
                 <w:rFonts w:ascii="Arial" w:eastAsia="Arial" w:hAnsi="Arial" w:cs="Arial"/>
               </w:rPr>
             </w:pPr>
+            <w:r>
+              <w:rPr>
+                <w:rFonts w:ascii="Arial" w:eastAsia="Arial" w:hAnsi="Arial" w:cs="Arial"/>
+              </w:rPr>
+              <w:t>Documentação atualizada no repositório do projeto.</w:t>
+            </w:r>
           </w:p>
         </w:tc>
       </w:tr>
@@ -4472,7 +5502,19 @@
               <w:rPr>
                 <w:rFonts w:ascii="Arial" w:eastAsia="Arial" w:hAnsi="Arial" w:cs="Arial"/>
               </w:rPr>
-              <w:t>__ / __ / __</w:t>
+              <w:t>14/04</w:t>
+            </w:r>
+            <w:r>
+              <w:rPr>
+                <w:rFonts w:ascii="Arial" w:eastAsia="Arial" w:hAnsi="Arial" w:cs="Arial"/>
+              </w:rPr>
+              <w:t>/</w:t>
+            </w:r>
+            <w:r>
+              <w:rPr>
+                <w:rFonts w:ascii="Arial" w:eastAsia="Arial" w:hAnsi="Arial" w:cs="Arial"/>
+              </w:rPr>
+              <w:t>2022</w:t>
             </w:r>
           </w:p>
         </w:tc>
@@ -4497,7 +5539,19 @@
               <w:rPr>
                 <w:rFonts w:ascii="Arial" w:eastAsia="Arial" w:hAnsi="Arial" w:cs="Arial"/>
               </w:rPr>
-              <w:t>__ / __ / __</w:t>
+              <w:t>15/04</w:t>
+            </w:r>
+            <w:r>
+              <w:rPr>
+                <w:rFonts w:ascii="Arial" w:eastAsia="Arial" w:hAnsi="Arial" w:cs="Arial"/>
+              </w:rPr>
+              <w:t>/</w:t>
+            </w:r>
+            <w:r>
+              <w:rPr>
+                <w:rFonts w:ascii="Arial" w:eastAsia="Arial" w:hAnsi="Arial" w:cs="Arial"/>
+              </w:rPr>
+              <w:t>2022</w:t>
             </w:r>
           </w:p>
         </w:tc>
@@ -4524,6 +5578,12 @@
               </w:rPr>
               <w:t>18.</w:t>
             </w:r>
+            <w:r>
+              <w:rPr>
+                <w:rFonts w:ascii="Arial" w:eastAsia="Arial" w:hAnsi="Arial" w:cs="Arial"/>
+              </w:rPr>
+              <w:t xml:space="preserve"> Entrega da 2ª etapa do Projeto Integrado.</w:t>
+            </w:r>
           </w:p>
           <w:p>
             <w:pPr>
@@ -4551,6 +5611,1324 @@
                 <w:rFonts w:ascii="Arial" w:eastAsia="Arial" w:hAnsi="Arial" w:cs="Arial"/>
               </w:rPr>
             </w:pPr>
+            <w:r>
+              <w:rPr>
+                <w:rFonts w:ascii="Arial" w:eastAsia="Arial" w:hAnsi="Arial" w:cs="Arial"/>
+              </w:rPr>
+              <w:t>Submissão dos itens da 2ª etapa do Projeto integrado para avaliação do orientador.</w:t>
+            </w:r>
+          </w:p>
+        </w:tc>
+      </w:tr>
+      <w:tr>
+        <w:tc>
+          <w:tcPr>
+            <w:tcW w:w="1235" w:type="dxa"/>
+            <w:tcBorders>
+              <w:top w:val="single" w:sz="4" w:space="0" w:color="000000"/>
+              <w:left w:val="single" w:sz="4" w:space="0" w:color="000000"/>
+              <w:bottom w:val="single" w:sz="4" w:space="0" w:color="000000"/>
+              <w:right w:val="single" w:sz="4" w:space="0" w:color="000000"/>
+            </w:tcBorders>
+          </w:tcPr>
+          <w:p>
+            <w:pPr>
+              <w:jc w:val="center"/>
+              <w:rPr>
+                <w:rFonts w:ascii="Arial" w:eastAsia="Arial" w:hAnsi="Arial" w:cs="Arial"/>
+              </w:rPr>
+            </w:pPr>
+            <w:r>
+              <w:rPr>
+                <w:rFonts w:ascii="Arial" w:eastAsia="Arial" w:hAnsi="Arial" w:cs="Arial"/>
+              </w:rPr>
+              <w:t>22/04/2022</w:t>
+            </w:r>
+          </w:p>
+        </w:tc>
+        <w:tc>
+          <w:tcPr>
+            <w:tcW w:w="1235" w:type="dxa"/>
+            <w:tcBorders>
+              <w:top w:val="single" w:sz="4" w:space="0" w:color="000000"/>
+              <w:left w:val="single" w:sz="4" w:space="0" w:color="000000"/>
+              <w:bottom w:val="single" w:sz="4" w:space="0" w:color="000000"/>
+              <w:right w:val="single" w:sz="4" w:space="0" w:color="000000"/>
+            </w:tcBorders>
+          </w:tcPr>
+          <w:p>
+            <w:pPr>
+              <w:jc w:val="center"/>
+              <w:rPr>
+                <w:rFonts w:ascii="Arial" w:eastAsia="Arial" w:hAnsi="Arial" w:cs="Arial"/>
+              </w:rPr>
+            </w:pPr>
+            <w:r>
+              <w:rPr>
+                <w:rFonts w:ascii="Arial" w:eastAsia="Arial" w:hAnsi="Arial" w:cs="Arial"/>
+              </w:rPr>
+              <w:t>25/04/2022</w:t>
+            </w:r>
+          </w:p>
+        </w:tc>
+        <w:tc>
+          <w:tcPr>
+            <w:tcW w:w="3701" w:type="dxa"/>
+            <w:tcBorders>
+              <w:top w:val="single" w:sz="4" w:space="0" w:color="000000"/>
+              <w:left w:val="single" w:sz="4" w:space="0" w:color="000000"/>
+              <w:bottom w:val="single" w:sz="4" w:space="0" w:color="000000"/>
+              <w:right w:val="single" w:sz="4" w:space="0" w:color="000000"/>
+            </w:tcBorders>
+          </w:tcPr>
+          <w:p>
+            <w:pPr>
+              <w:ind w:firstLine="5"/>
+              <w:rPr>
+                <w:rFonts w:ascii="Arial" w:eastAsia="Arial" w:hAnsi="Arial" w:cs="Arial"/>
+              </w:rPr>
+            </w:pPr>
+            <w:r>
+              <w:rPr>
+                <w:rFonts w:ascii="Arial" w:eastAsia="Arial" w:hAnsi="Arial" w:cs="Arial"/>
+              </w:rPr>
+              <w:t>19. Correção e ajustes após retorno do orientador na segunda etapa.</w:t>
+            </w:r>
+          </w:p>
+        </w:tc>
+        <w:tc>
+          <w:tcPr>
+            <w:tcW w:w="2551" w:type="dxa"/>
+            <w:tcBorders>
+              <w:top w:val="single" w:sz="4" w:space="0" w:color="000000"/>
+              <w:left w:val="single" w:sz="4" w:space="0" w:color="000000"/>
+              <w:bottom w:val="single" w:sz="4" w:space="0" w:color="000000"/>
+              <w:right w:val="single" w:sz="4" w:space="0" w:color="000000"/>
+            </w:tcBorders>
+          </w:tcPr>
+          <w:p>
+            <w:pPr>
+              <w:ind w:right="71"/>
+              <w:rPr>
+                <w:rFonts w:ascii="Arial" w:eastAsia="Arial" w:hAnsi="Arial" w:cs="Arial"/>
+              </w:rPr>
+            </w:pPr>
+            <w:r>
+              <w:rPr>
+                <w:rFonts w:ascii="Arial" w:eastAsia="Arial" w:hAnsi="Arial" w:cs="Arial"/>
+              </w:rPr>
+              <w:t>Período alocado para eventuais correções apontadas pelo orientador do projeto após a entrega da segunda etapa.</w:t>
+            </w:r>
+          </w:p>
+        </w:tc>
+      </w:tr>
+      <w:tr>
+        <w:tc>
+          <w:tcPr>
+            <w:tcW w:w="1235" w:type="dxa"/>
+            <w:tcBorders>
+              <w:top w:val="single" w:sz="4" w:space="0" w:color="000000"/>
+              <w:left w:val="single" w:sz="4" w:space="0" w:color="000000"/>
+              <w:bottom w:val="single" w:sz="4" w:space="0" w:color="000000"/>
+              <w:right w:val="single" w:sz="4" w:space="0" w:color="000000"/>
+            </w:tcBorders>
+          </w:tcPr>
+          <w:p>
+            <w:pPr>
+              <w:jc w:val="center"/>
+              <w:rPr>
+                <w:rFonts w:ascii="Arial" w:eastAsia="Arial" w:hAnsi="Arial" w:cs="Arial"/>
+              </w:rPr>
+            </w:pPr>
+            <w:r>
+              <w:rPr>
+                <w:rFonts w:ascii="Arial" w:eastAsia="Arial" w:hAnsi="Arial" w:cs="Arial"/>
+              </w:rPr>
+              <w:t>26/04/2022</w:t>
+            </w:r>
+          </w:p>
+        </w:tc>
+        <w:tc>
+          <w:tcPr>
+            <w:tcW w:w="1235" w:type="dxa"/>
+            <w:tcBorders>
+              <w:top w:val="single" w:sz="4" w:space="0" w:color="000000"/>
+              <w:left w:val="single" w:sz="4" w:space="0" w:color="000000"/>
+              <w:bottom w:val="single" w:sz="4" w:space="0" w:color="000000"/>
+              <w:right w:val="single" w:sz="4" w:space="0" w:color="000000"/>
+            </w:tcBorders>
+          </w:tcPr>
+          <w:p>
+            <w:pPr>
+              <w:jc w:val="center"/>
+              <w:rPr>
+                <w:rFonts w:ascii="Arial" w:eastAsia="Arial" w:hAnsi="Arial" w:cs="Arial"/>
+              </w:rPr>
+            </w:pPr>
+            <w:r>
+              <w:rPr>
+                <w:rFonts w:ascii="Arial" w:eastAsia="Arial" w:hAnsi="Arial" w:cs="Arial"/>
+              </w:rPr>
+              <w:t>27/04/2022</w:t>
+            </w:r>
+          </w:p>
+        </w:tc>
+        <w:tc>
+          <w:tcPr>
+            <w:tcW w:w="3701" w:type="dxa"/>
+            <w:tcBorders>
+              <w:top w:val="single" w:sz="4" w:space="0" w:color="000000"/>
+              <w:left w:val="single" w:sz="4" w:space="0" w:color="000000"/>
+              <w:bottom w:val="single" w:sz="4" w:space="0" w:color="000000"/>
+              <w:right w:val="single" w:sz="4" w:space="0" w:color="000000"/>
+            </w:tcBorders>
+          </w:tcPr>
+          <w:p>
+            <w:pPr>
+              <w:ind w:firstLine="5"/>
+              <w:rPr>
+                <w:rFonts w:ascii="Arial" w:eastAsia="Arial" w:hAnsi="Arial" w:cs="Arial"/>
+              </w:rPr>
+            </w:pPr>
+            <w:r>
+              <w:rPr>
+                <w:rFonts w:ascii="Arial" w:eastAsia="Arial" w:hAnsi="Arial" w:cs="Arial"/>
+              </w:rPr>
+              <w:t xml:space="preserve">20. Modelo relacional ou </w:t>
+            </w:r>
+            <w:r>
+              <w:rPr>
+                <w:rFonts w:ascii="Arial" w:eastAsia="Arial" w:hAnsi="Arial" w:cs="Arial"/>
+              </w:rPr>
+              <w:t>Projeto de banco de dados NoSql</w:t>
+            </w:r>
+            <w:r>
+              <w:rPr>
+                <w:rFonts w:ascii="Arial" w:eastAsia="Arial" w:hAnsi="Arial" w:cs="Arial"/>
+              </w:rPr>
+              <w:t>.</w:t>
+            </w:r>
+          </w:p>
+        </w:tc>
+        <w:tc>
+          <w:tcPr>
+            <w:tcW w:w="2551" w:type="dxa"/>
+            <w:tcBorders>
+              <w:top w:val="single" w:sz="4" w:space="0" w:color="000000"/>
+              <w:left w:val="single" w:sz="4" w:space="0" w:color="000000"/>
+              <w:bottom w:val="single" w:sz="4" w:space="0" w:color="000000"/>
+              <w:right w:val="single" w:sz="4" w:space="0" w:color="000000"/>
+            </w:tcBorders>
+          </w:tcPr>
+          <w:p>
+            <w:pPr>
+              <w:ind w:right="71"/>
+              <w:rPr>
+                <w:rFonts w:ascii="Arial" w:eastAsia="Arial" w:hAnsi="Arial" w:cs="Arial"/>
+              </w:rPr>
+            </w:pPr>
+            <w:r>
+              <w:rPr>
+                <w:rFonts w:ascii="Arial" w:eastAsia="Arial" w:hAnsi="Arial" w:cs="Arial"/>
+              </w:rPr>
+              <w:t>Modelo de banco de dados do projeto e respectiva imagem para este documento.</w:t>
+            </w:r>
+          </w:p>
+        </w:tc>
+      </w:tr>
+      <w:tr>
+        <w:tc>
+          <w:tcPr>
+            <w:tcW w:w="1235" w:type="dxa"/>
+            <w:tcBorders>
+              <w:top w:val="single" w:sz="4" w:space="0" w:color="000000"/>
+              <w:left w:val="single" w:sz="4" w:space="0" w:color="000000"/>
+              <w:bottom w:val="single" w:sz="4" w:space="0" w:color="000000"/>
+              <w:right w:val="single" w:sz="4" w:space="0" w:color="000000"/>
+            </w:tcBorders>
+          </w:tcPr>
+          <w:p>
+            <w:pPr>
+              <w:jc w:val="center"/>
+              <w:rPr>
+                <w:rFonts w:ascii="Arial" w:eastAsia="Arial" w:hAnsi="Arial" w:cs="Arial"/>
+              </w:rPr>
+            </w:pPr>
+            <w:r>
+              <w:rPr>
+                <w:rFonts w:ascii="Arial" w:eastAsia="Arial" w:hAnsi="Arial" w:cs="Arial"/>
+              </w:rPr>
+              <w:t>28/04/2022</w:t>
+            </w:r>
+          </w:p>
+        </w:tc>
+        <w:tc>
+          <w:tcPr>
+            <w:tcW w:w="1235" w:type="dxa"/>
+            <w:tcBorders>
+              <w:top w:val="single" w:sz="4" w:space="0" w:color="000000"/>
+              <w:left w:val="single" w:sz="4" w:space="0" w:color="000000"/>
+              <w:bottom w:val="single" w:sz="4" w:space="0" w:color="000000"/>
+              <w:right w:val="single" w:sz="4" w:space="0" w:color="000000"/>
+            </w:tcBorders>
+          </w:tcPr>
+          <w:p>
+            <w:pPr>
+              <w:jc w:val="center"/>
+              <w:rPr>
+                <w:rFonts w:ascii="Arial" w:eastAsia="Arial" w:hAnsi="Arial" w:cs="Arial"/>
+              </w:rPr>
+            </w:pPr>
+            <w:r>
+              <w:rPr>
+                <w:rFonts w:ascii="Arial" w:eastAsia="Arial" w:hAnsi="Arial" w:cs="Arial"/>
+              </w:rPr>
+              <w:t>01/05/2022</w:t>
+            </w:r>
+          </w:p>
+        </w:tc>
+        <w:tc>
+          <w:tcPr>
+            <w:tcW w:w="3701" w:type="dxa"/>
+            <w:tcBorders>
+              <w:top w:val="single" w:sz="4" w:space="0" w:color="000000"/>
+              <w:left w:val="single" w:sz="4" w:space="0" w:color="000000"/>
+              <w:bottom w:val="single" w:sz="4" w:space="0" w:color="000000"/>
+              <w:right w:val="single" w:sz="4" w:space="0" w:color="000000"/>
+            </w:tcBorders>
+          </w:tcPr>
+          <w:p>
+            <w:pPr>
+              <w:ind w:firstLine="5"/>
+              <w:rPr>
+                <w:rFonts w:ascii="Arial" w:eastAsia="Arial" w:hAnsi="Arial" w:cs="Arial"/>
+              </w:rPr>
+            </w:pPr>
+            <w:r>
+              <w:rPr>
+                <w:rFonts w:ascii="Arial" w:eastAsia="Arial" w:hAnsi="Arial" w:cs="Arial"/>
+              </w:rPr>
+              <w:t>21. Construção inicial do Projeto com base na documentação levantada nos passos anteriores</w:t>
+            </w:r>
+            <w:r>
+              <w:rPr>
+                <w:rFonts w:ascii="Arial" w:eastAsia="Arial" w:hAnsi="Arial" w:cs="Arial"/>
+              </w:rPr>
+              <w:t>.</w:t>
+            </w:r>
+          </w:p>
+        </w:tc>
+        <w:tc>
+          <w:tcPr>
+            <w:tcW w:w="2551" w:type="dxa"/>
+            <w:tcBorders>
+              <w:top w:val="single" w:sz="4" w:space="0" w:color="000000"/>
+              <w:left w:val="single" w:sz="4" w:space="0" w:color="000000"/>
+              <w:bottom w:val="single" w:sz="4" w:space="0" w:color="000000"/>
+              <w:right w:val="single" w:sz="4" w:space="0" w:color="000000"/>
+            </w:tcBorders>
+          </w:tcPr>
+          <w:p>
+            <w:pPr>
+              <w:ind w:right="71"/>
+              <w:rPr>
+                <w:rFonts w:ascii="Arial" w:eastAsia="Arial" w:hAnsi="Arial" w:cs="Arial"/>
+              </w:rPr>
+            </w:pPr>
+            <w:r>
+              <w:rPr>
+                <w:rFonts w:ascii="Arial" w:eastAsia="Arial" w:hAnsi="Arial" w:cs="Arial"/>
+              </w:rPr>
+              <w:t>Criação do banco de dados com base no modelo das entidades.</w:t>
+            </w:r>
+          </w:p>
+          <w:p>
+            <w:pPr>
+              <w:ind w:right="71"/>
+              <w:rPr>
+                <w:rFonts w:ascii="Arial" w:eastAsia="Arial" w:hAnsi="Arial" w:cs="Arial"/>
+              </w:rPr>
+            </w:pPr>
+            <w:r>
+              <w:rPr>
+                <w:rFonts w:ascii="Arial" w:eastAsia="Arial" w:hAnsi="Arial" w:cs="Arial"/>
+              </w:rPr>
+              <w:t>Criação de Entidades, Controladores e Views  em seu estado inicial no projeto.</w:t>
+            </w:r>
+          </w:p>
+        </w:tc>
+      </w:tr>
+      <w:tr>
+        <w:tc>
+          <w:tcPr>
+            <w:tcW w:w="1235" w:type="dxa"/>
+            <w:tcBorders>
+              <w:top w:val="single" w:sz="4" w:space="0" w:color="000000"/>
+              <w:left w:val="single" w:sz="4" w:space="0" w:color="000000"/>
+              <w:bottom w:val="single" w:sz="4" w:space="0" w:color="000000"/>
+              <w:right w:val="single" w:sz="4" w:space="0" w:color="000000"/>
+            </w:tcBorders>
+          </w:tcPr>
+          <w:p>
+            <w:pPr>
+              <w:jc w:val="center"/>
+              <w:rPr>
+                <w:rFonts w:ascii="Arial" w:eastAsia="Arial" w:hAnsi="Arial" w:cs="Arial"/>
+              </w:rPr>
+            </w:pPr>
+            <w:r>
+              <w:rPr>
+                <w:rFonts w:ascii="Arial" w:eastAsia="Arial" w:hAnsi="Arial" w:cs="Arial"/>
+              </w:rPr>
+              <w:t>02/05/2022</w:t>
+            </w:r>
+          </w:p>
+        </w:tc>
+        <w:tc>
+          <w:tcPr>
+            <w:tcW w:w="1235" w:type="dxa"/>
+            <w:tcBorders>
+              <w:top w:val="single" w:sz="4" w:space="0" w:color="000000"/>
+              <w:left w:val="single" w:sz="4" w:space="0" w:color="000000"/>
+              <w:bottom w:val="single" w:sz="4" w:space="0" w:color="000000"/>
+              <w:right w:val="single" w:sz="4" w:space="0" w:color="000000"/>
+            </w:tcBorders>
+          </w:tcPr>
+          <w:p>
+            <w:pPr>
+              <w:jc w:val="center"/>
+              <w:rPr>
+                <w:rFonts w:ascii="Arial" w:eastAsia="Arial" w:hAnsi="Arial" w:cs="Arial"/>
+              </w:rPr>
+            </w:pPr>
+            <w:r>
+              <w:rPr>
+                <w:rFonts w:ascii="Arial" w:eastAsia="Arial" w:hAnsi="Arial" w:cs="Arial"/>
+              </w:rPr>
+              <w:t>22/05/2022</w:t>
+            </w:r>
+          </w:p>
+        </w:tc>
+        <w:tc>
+          <w:tcPr>
+            <w:tcW w:w="3701" w:type="dxa"/>
+            <w:tcBorders>
+              <w:top w:val="single" w:sz="4" w:space="0" w:color="000000"/>
+              <w:left w:val="single" w:sz="4" w:space="0" w:color="000000"/>
+              <w:bottom w:val="single" w:sz="4" w:space="0" w:color="000000"/>
+              <w:right w:val="single" w:sz="4" w:space="0" w:color="000000"/>
+            </w:tcBorders>
+          </w:tcPr>
+          <w:p>
+            <w:pPr>
+              <w:ind w:firstLine="5"/>
+              <w:rPr>
+                <w:rFonts w:ascii="Arial" w:eastAsia="Arial" w:hAnsi="Arial" w:cs="Arial"/>
+              </w:rPr>
+            </w:pPr>
+            <w:r>
+              <w:rPr>
+                <w:rFonts w:ascii="Arial" w:eastAsia="Arial" w:hAnsi="Arial" w:cs="Arial"/>
+              </w:rPr>
+              <w:t>22. Desenvolvimento da aplicação e respectivos casos de uso selecionados.</w:t>
+            </w:r>
+          </w:p>
+        </w:tc>
+        <w:tc>
+          <w:tcPr>
+            <w:tcW w:w="2551" w:type="dxa"/>
+            <w:tcBorders>
+              <w:top w:val="single" w:sz="4" w:space="0" w:color="000000"/>
+              <w:left w:val="single" w:sz="4" w:space="0" w:color="000000"/>
+              <w:bottom w:val="single" w:sz="4" w:space="0" w:color="000000"/>
+              <w:right w:val="single" w:sz="4" w:space="0" w:color="000000"/>
+            </w:tcBorders>
+          </w:tcPr>
+          <w:p>
+            <w:pPr>
+              <w:ind w:right="71"/>
+              <w:rPr>
+                <w:rFonts w:ascii="Arial" w:eastAsia="Arial" w:hAnsi="Arial" w:cs="Arial"/>
+              </w:rPr>
+            </w:pPr>
+            <w:r>
+              <w:rPr>
+                <w:rFonts w:ascii="Arial" w:eastAsia="Arial" w:hAnsi="Arial" w:cs="Arial"/>
+              </w:rPr>
+              <w:t>Período destinado a implantação do sistema de acordo com a documentação estabelecida anteriormente.</w:t>
+            </w:r>
+          </w:p>
+        </w:tc>
+      </w:tr>
+      <w:tr>
+        <w:tc>
+          <w:tcPr>
+            <w:tcW w:w="1235" w:type="dxa"/>
+            <w:tcBorders>
+              <w:top w:val="single" w:sz="4" w:space="0" w:color="000000"/>
+              <w:left w:val="single" w:sz="4" w:space="0" w:color="000000"/>
+              <w:bottom w:val="single" w:sz="4" w:space="0" w:color="000000"/>
+              <w:right w:val="single" w:sz="4" w:space="0" w:color="000000"/>
+            </w:tcBorders>
+          </w:tcPr>
+          <w:p>
+            <w:pPr>
+              <w:jc w:val="center"/>
+              <w:rPr>
+                <w:rFonts w:ascii="Arial" w:eastAsia="Arial" w:hAnsi="Arial" w:cs="Arial"/>
+              </w:rPr>
+            </w:pPr>
+            <w:r>
+              <w:rPr>
+                <w:rFonts w:ascii="Arial" w:eastAsia="Arial" w:hAnsi="Arial" w:cs="Arial"/>
+              </w:rPr>
+              <w:t>23/05/2022</w:t>
+            </w:r>
+          </w:p>
+        </w:tc>
+        <w:tc>
+          <w:tcPr>
+            <w:tcW w:w="1235" w:type="dxa"/>
+            <w:tcBorders>
+              <w:top w:val="single" w:sz="4" w:space="0" w:color="000000"/>
+              <w:left w:val="single" w:sz="4" w:space="0" w:color="000000"/>
+              <w:bottom w:val="single" w:sz="4" w:space="0" w:color="000000"/>
+              <w:right w:val="single" w:sz="4" w:space="0" w:color="000000"/>
+            </w:tcBorders>
+          </w:tcPr>
+          <w:p>
+            <w:pPr>
+              <w:jc w:val="center"/>
+              <w:rPr>
+                <w:rFonts w:ascii="Arial" w:eastAsia="Arial" w:hAnsi="Arial" w:cs="Arial"/>
+              </w:rPr>
+            </w:pPr>
+            <w:r>
+              <w:rPr>
+                <w:rFonts w:ascii="Arial" w:eastAsia="Arial" w:hAnsi="Arial" w:cs="Arial"/>
+              </w:rPr>
+              <w:t>25/05/2022</w:t>
+            </w:r>
+          </w:p>
+        </w:tc>
+        <w:tc>
+          <w:tcPr>
+            <w:tcW w:w="3701" w:type="dxa"/>
+            <w:tcBorders>
+              <w:top w:val="single" w:sz="4" w:space="0" w:color="000000"/>
+              <w:left w:val="single" w:sz="4" w:space="0" w:color="000000"/>
+              <w:bottom w:val="single" w:sz="4" w:space="0" w:color="000000"/>
+              <w:right w:val="single" w:sz="4" w:space="0" w:color="000000"/>
+            </w:tcBorders>
+          </w:tcPr>
+          <w:p>
+            <w:pPr>
+              <w:ind w:firstLine="5"/>
+              <w:rPr>
+                <w:rFonts w:ascii="Arial" w:eastAsia="Arial" w:hAnsi="Arial" w:cs="Arial"/>
+              </w:rPr>
+            </w:pPr>
+            <w:r>
+              <w:rPr>
+                <w:rFonts w:ascii="Arial" w:eastAsia="Arial" w:hAnsi="Arial" w:cs="Arial"/>
+              </w:rPr>
+              <w:t>23. Desenvolvimento do plano de testes</w:t>
+            </w:r>
+            <w:r>
+              <w:rPr>
+                <w:rFonts w:ascii="Arial" w:eastAsia="Arial" w:hAnsi="Arial" w:cs="Arial"/>
+              </w:rPr>
+              <w:t>.</w:t>
+            </w:r>
+          </w:p>
+        </w:tc>
+        <w:tc>
+          <w:tcPr>
+            <w:tcW w:w="2551" w:type="dxa"/>
+            <w:tcBorders>
+              <w:top w:val="single" w:sz="4" w:space="0" w:color="000000"/>
+              <w:left w:val="single" w:sz="4" w:space="0" w:color="000000"/>
+              <w:bottom w:val="single" w:sz="4" w:space="0" w:color="000000"/>
+              <w:right w:val="single" w:sz="4" w:space="0" w:color="000000"/>
+            </w:tcBorders>
+          </w:tcPr>
+          <w:p>
+            <w:pPr>
+              <w:ind w:right="71"/>
+              <w:rPr>
+                <w:rFonts w:ascii="Arial" w:eastAsia="Arial" w:hAnsi="Arial" w:cs="Arial"/>
+              </w:rPr>
+            </w:pPr>
+            <w:r>
+              <w:rPr>
+                <w:rFonts w:ascii="Arial" w:eastAsia="Arial" w:hAnsi="Arial" w:cs="Arial"/>
+              </w:rPr>
+              <w:t xml:space="preserve">Criação de 6 casos de teste para serem aplicados na aplicação e </w:t>
+            </w:r>
+            <w:r>
+              <w:rPr>
+                <w:rFonts w:ascii="Arial" w:eastAsia="Arial" w:hAnsi="Arial" w:cs="Arial"/>
+              </w:rPr>
+              <w:lastRenderedPageBreak/>
+              <w:t>respectivos resultados esperados.</w:t>
+            </w:r>
+          </w:p>
+        </w:tc>
+      </w:tr>
+      <w:tr>
+        <w:tc>
+          <w:tcPr>
+            <w:tcW w:w="1235" w:type="dxa"/>
+            <w:tcBorders>
+              <w:top w:val="single" w:sz="4" w:space="0" w:color="000000"/>
+              <w:left w:val="single" w:sz="4" w:space="0" w:color="000000"/>
+              <w:bottom w:val="single" w:sz="4" w:space="0" w:color="000000"/>
+              <w:right w:val="single" w:sz="4" w:space="0" w:color="000000"/>
+            </w:tcBorders>
+          </w:tcPr>
+          <w:p>
+            <w:pPr>
+              <w:jc w:val="center"/>
+              <w:rPr>
+                <w:rFonts w:ascii="Arial" w:eastAsia="Arial" w:hAnsi="Arial" w:cs="Arial"/>
+              </w:rPr>
+            </w:pPr>
+            <w:r>
+              <w:rPr>
+                <w:rFonts w:ascii="Arial" w:eastAsia="Arial" w:hAnsi="Arial" w:cs="Arial"/>
+              </w:rPr>
+              <w:lastRenderedPageBreak/>
+              <w:t>25</w:t>
+            </w:r>
+            <w:r>
+              <w:rPr>
+                <w:rFonts w:ascii="Arial" w:eastAsia="Arial" w:hAnsi="Arial" w:cs="Arial"/>
+              </w:rPr>
+              <w:t>/</w:t>
+            </w:r>
+            <w:r>
+              <w:rPr>
+                <w:rFonts w:ascii="Arial" w:eastAsia="Arial" w:hAnsi="Arial" w:cs="Arial"/>
+              </w:rPr>
+              <w:t>05/2022</w:t>
+            </w:r>
+          </w:p>
+        </w:tc>
+        <w:tc>
+          <w:tcPr>
+            <w:tcW w:w="1235" w:type="dxa"/>
+            <w:tcBorders>
+              <w:top w:val="single" w:sz="4" w:space="0" w:color="000000"/>
+              <w:left w:val="single" w:sz="4" w:space="0" w:color="000000"/>
+              <w:bottom w:val="single" w:sz="4" w:space="0" w:color="000000"/>
+              <w:right w:val="single" w:sz="4" w:space="0" w:color="000000"/>
+            </w:tcBorders>
+          </w:tcPr>
+          <w:p>
+            <w:pPr>
+              <w:jc w:val="center"/>
+              <w:rPr>
+                <w:rFonts w:ascii="Arial" w:eastAsia="Arial" w:hAnsi="Arial" w:cs="Arial"/>
+              </w:rPr>
+            </w:pPr>
+            <w:r>
+              <w:rPr>
+                <w:rFonts w:ascii="Arial" w:eastAsia="Arial" w:hAnsi="Arial" w:cs="Arial"/>
+              </w:rPr>
+              <w:t>28/05/2022</w:t>
+            </w:r>
+          </w:p>
+        </w:tc>
+        <w:tc>
+          <w:tcPr>
+            <w:tcW w:w="3701" w:type="dxa"/>
+            <w:tcBorders>
+              <w:top w:val="single" w:sz="4" w:space="0" w:color="000000"/>
+              <w:left w:val="single" w:sz="4" w:space="0" w:color="000000"/>
+              <w:bottom w:val="single" w:sz="4" w:space="0" w:color="000000"/>
+              <w:right w:val="single" w:sz="4" w:space="0" w:color="000000"/>
+            </w:tcBorders>
+          </w:tcPr>
+          <w:p>
+            <w:pPr>
+              <w:ind w:firstLine="5"/>
+              <w:rPr>
+                <w:rFonts w:ascii="Arial" w:eastAsia="Arial" w:hAnsi="Arial" w:cs="Arial"/>
+              </w:rPr>
+            </w:pPr>
+            <w:r>
+              <w:rPr>
+                <w:rFonts w:ascii="Arial" w:eastAsia="Arial" w:hAnsi="Arial" w:cs="Arial"/>
+              </w:rPr>
+              <w:t>24. Relatório de execução dos testes</w:t>
+            </w:r>
+            <w:r>
+              <w:rPr>
+                <w:rFonts w:ascii="Arial" w:eastAsia="Arial" w:hAnsi="Arial" w:cs="Arial"/>
+              </w:rPr>
+              <w:t>.</w:t>
+            </w:r>
+          </w:p>
+        </w:tc>
+        <w:tc>
+          <w:tcPr>
+            <w:tcW w:w="2551" w:type="dxa"/>
+            <w:tcBorders>
+              <w:top w:val="single" w:sz="4" w:space="0" w:color="000000"/>
+              <w:left w:val="single" w:sz="4" w:space="0" w:color="000000"/>
+              <w:bottom w:val="single" w:sz="4" w:space="0" w:color="000000"/>
+              <w:right w:val="single" w:sz="4" w:space="0" w:color="000000"/>
+            </w:tcBorders>
+          </w:tcPr>
+          <w:p>
+            <w:pPr>
+              <w:ind w:right="71"/>
+              <w:rPr>
+                <w:rFonts w:ascii="Arial" w:eastAsia="Arial" w:hAnsi="Arial" w:cs="Arial"/>
+              </w:rPr>
+            </w:pPr>
+            <w:r>
+              <w:rPr>
+                <w:rFonts w:ascii="Arial" w:eastAsia="Arial" w:hAnsi="Arial" w:cs="Arial"/>
+              </w:rPr>
+              <w:t>Relatório gerado a partir da execução dos testes propostos anteriormente e seus respectivos resultados coletados.</w:t>
+            </w:r>
+          </w:p>
+        </w:tc>
+      </w:tr>
+      <w:tr>
+        <w:tc>
+          <w:tcPr>
+            <w:tcW w:w="1235" w:type="dxa"/>
+            <w:tcBorders>
+              <w:top w:val="single" w:sz="4" w:space="0" w:color="000000"/>
+              <w:left w:val="single" w:sz="4" w:space="0" w:color="000000"/>
+              <w:bottom w:val="single" w:sz="4" w:space="0" w:color="000000"/>
+              <w:right w:val="single" w:sz="4" w:space="0" w:color="000000"/>
+            </w:tcBorders>
+          </w:tcPr>
+          <w:p>
+            <w:pPr>
+              <w:jc w:val="center"/>
+              <w:rPr>
+                <w:rFonts w:ascii="Arial" w:eastAsia="Arial" w:hAnsi="Arial" w:cs="Arial"/>
+              </w:rPr>
+            </w:pPr>
+            <w:r>
+              <w:rPr>
+                <w:rFonts w:ascii="Arial" w:eastAsia="Arial" w:hAnsi="Arial" w:cs="Arial"/>
+              </w:rPr>
+              <w:t>29/05/2022</w:t>
+            </w:r>
+          </w:p>
+        </w:tc>
+        <w:tc>
+          <w:tcPr>
+            <w:tcW w:w="1235" w:type="dxa"/>
+            <w:tcBorders>
+              <w:top w:val="single" w:sz="4" w:space="0" w:color="000000"/>
+              <w:left w:val="single" w:sz="4" w:space="0" w:color="000000"/>
+              <w:bottom w:val="single" w:sz="4" w:space="0" w:color="000000"/>
+              <w:right w:val="single" w:sz="4" w:space="0" w:color="000000"/>
+            </w:tcBorders>
+          </w:tcPr>
+          <w:p>
+            <w:pPr>
+              <w:jc w:val="center"/>
+              <w:rPr>
+                <w:rFonts w:ascii="Arial" w:eastAsia="Arial" w:hAnsi="Arial" w:cs="Arial"/>
+              </w:rPr>
+            </w:pPr>
+            <w:r>
+              <w:rPr>
+                <w:rFonts w:ascii="Arial" w:eastAsia="Arial" w:hAnsi="Arial" w:cs="Arial"/>
+              </w:rPr>
+              <w:t>30/05/2022</w:t>
+            </w:r>
+          </w:p>
+        </w:tc>
+        <w:tc>
+          <w:tcPr>
+            <w:tcW w:w="3701" w:type="dxa"/>
+            <w:tcBorders>
+              <w:top w:val="single" w:sz="4" w:space="0" w:color="000000"/>
+              <w:left w:val="single" w:sz="4" w:space="0" w:color="000000"/>
+              <w:bottom w:val="single" w:sz="4" w:space="0" w:color="000000"/>
+              <w:right w:val="single" w:sz="4" w:space="0" w:color="000000"/>
+            </w:tcBorders>
+          </w:tcPr>
+          <w:p>
+            <w:pPr>
+              <w:ind w:firstLine="5"/>
+              <w:rPr>
+                <w:rFonts w:ascii="Arial" w:eastAsia="Arial" w:hAnsi="Arial" w:cs="Arial"/>
+              </w:rPr>
+            </w:pPr>
+            <w:r>
+              <w:rPr>
+                <w:rFonts w:ascii="Arial" w:eastAsia="Arial" w:hAnsi="Arial" w:cs="Arial"/>
+              </w:rPr>
+              <w:t>25. Informações relacionadas a implementação.</w:t>
+            </w:r>
+          </w:p>
+        </w:tc>
+        <w:tc>
+          <w:tcPr>
+            <w:tcW w:w="2551" w:type="dxa"/>
+            <w:tcBorders>
+              <w:top w:val="single" w:sz="4" w:space="0" w:color="000000"/>
+              <w:left w:val="single" w:sz="4" w:space="0" w:color="000000"/>
+              <w:bottom w:val="single" w:sz="4" w:space="0" w:color="000000"/>
+              <w:right w:val="single" w:sz="4" w:space="0" w:color="000000"/>
+            </w:tcBorders>
+          </w:tcPr>
+          <w:p>
+            <w:pPr>
+              <w:ind w:right="71"/>
+              <w:rPr>
+                <w:rFonts w:ascii="Arial" w:eastAsia="Arial" w:hAnsi="Arial" w:cs="Arial"/>
+              </w:rPr>
+            </w:pPr>
+            <w:r>
+              <w:rPr>
+                <w:rFonts w:ascii="Arial" w:eastAsia="Arial" w:hAnsi="Arial" w:cs="Arial"/>
+              </w:rPr>
+              <w:t>Abordagem sobre aquilo que foi implantado no desenvolvimento da aplicação com base na documentação, testes dentre outros.</w:t>
+            </w:r>
+          </w:p>
+        </w:tc>
+      </w:tr>
+      <w:tr>
+        <w:tc>
+          <w:tcPr>
+            <w:tcW w:w="1235" w:type="dxa"/>
+            <w:tcBorders>
+              <w:top w:val="single" w:sz="4" w:space="0" w:color="000000"/>
+              <w:left w:val="single" w:sz="4" w:space="0" w:color="000000"/>
+              <w:bottom w:val="single" w:sz="4" w:space="0" w:color="000000"/>
+              <w:right w:val="single" w:sz="4" w:space="0" w:color="000000"/>
+            </w:tcBorders>
+          </w:tcPr>
+          <w:p>
+            <w:pPr>
+              <w:jc w:val="center"/>
+              <w:rPr>
+                <w:rFonts w:ascii="Arial" w:eastAsia="Arial" w:hAnsi="Arial" w:cs="Arial"/>
+              </w:rPr>
+            </w:pPr>
+            <w:r>
+              <w:rPr>
+                <w:rFonts w:ascii="Arial" w:eastAsia="Arial" w:hAnsi="Arial" w:cs="Arial"/>
+              </w:rPr>
+              <w:t>31/05/2022</w:t>
+            </w:r>
+          </w:p>
+        </w:tc>
+        <w:tc>
+          <w:tcPr>
+            <w:tcW w:w="1235" w:type="dxa"/>
+            <w:tcBorders>
+              <w:top w:val="single" w:sz="4" w:space="0" w:color="000000"/>
+              <w:left w:val="single" w:sz="4" w:space="0" w:color="000000"/>
+              <w:bottom w:val="single" w:sz="4" w:space="0" w:color="000000"/>
+              <w:right w:val="single" w:sz="4" w:space="0" w:color="000000"/>
+            </w:tcBorders>
+          </w:tcPr>
+          <w:p>
+            <w:pPr>
+              <w:jc w:val="center"/>
+              <w:rPr>
+                <w:rFonts w:ascii="Arial" w:eastAsia="Arial" w:hAnsi="Arial" w:cs="Arial"/>
+              </w:rPr>
+            </w:pPr>
+            <w:r>
+              <w:rPr>
+                <w:rFonts w:ascii="Arial" w:eastAsia="Arial" w:hAnsi="Arial" w:cs="Arial"/>
+              </w:rPr>
+              <w:t>01/06/2022</w:t>
+            </w:r>
+          </w:p>
+        </w:tc>
+        <w:tc>
+          <w:tcPr>
+            <w:tcW w:w="3701" w:type="dxa"/>
+            <w:tcBorders>
+              <w:top w:val="single" w:sz="4" w:space="0" w:color="000000"/>
+              <w:left w:val="single" w:sz="4" w:space="0" w:color="000000"/>
+              <w:bottom w:val="single" w:sz="4" w:space="0" w:color="000000"/>
+              <w:right w:val="single" w:sz="4" w:space="0" w:color="000000"/>
+            </w:tcBorders>
+          </w:tcPr>
+          <w:p>
+            <w:pPr>
+              <w:ind w:firstLine="5"/>
+              <w:rPr>
+                <w:rFonts w:ascii="Arial" w:eastAsia="Arial" w:hAnsi="Arial" w:cs="Arial"/>
+              </w:rPr>
+            </w:pPr>
+            <w:r>
+              <w:rPr>
+                <w:rFonts w:ascii="Arial" w:eastAsia="Arial" w:hAnsi="Arial" w:cs="Arial"/>
+              </w:rPr>
+              <w:t>26. Avaliação retrospectiva</w:t>
+            </w:r>
+            <w:r>
+              <w:rPr>
+                <w:rFonts w:ascii="Arial" w:eastAsia="Arial" w:hAnsi="Arial" w:cs="Arial"/>
+              </w:rPr>
+              <w:t>.</w:t>
+            </w:r>
+          </w:p>
+        </w:tc>
+        <w:tc>
+          <w:tcPr>
+            <w:tcW w:w="2551" w:type="dxa"/>
+            <w:tcBorders>
+              <w:top w:val="single" w:sz="4" w:space="0" w:color="000000"/>
+              <w:left w:val="single" w:sz="4" w:space="0" w:color="000000"/>
+              <w:bottom w:val="single" w:sz="4" w:space="0" w:color="000000"/>
+              <w:right w:val="single" w:sz="4" w:space="0" w:color="000000"/>
+            </w:tcBorders>
+          </w:tcPr>
+          <w:p>
+            <w:pPr>
+              <w:ind w:right="71"/>
+              <w:rPr>
+                <w:rFonts w:ascii="Arial" w:eastAsia="Arial" w:hAnsi="Arial" w:cs="Arial"/>
+              </w:rPr>
+            </w:pPr>
+            <w:r>
+              <w:rPr>
+                <w:rFonts w:ascii="Arial" w:eastAsia="Arial" w:hAnsi="Arial" w:cs="Arial"/>
+              </w:rPr>
+              <w:t>Analise sobre as etapas e processos percorridos até a conclusão do projeto.</w:t>
+            </w:r>
+          </w:p>
+        </w:tc>
+      </w:tr>
+      <w:tr>
+        <w:tc>
+          <w:tcPr>
+            <w:tcW w:w="1235" w:type="dxa"/>
+            <w:tcBorders>
+              <w:top w:val="single" w:sz="4" w:space="0" w:color="000000"/>
+              <w:left w:val="single" w:sz="4" w:space="0" w:color="000000"/>
+              <w:bottom w:val="single" w:sz="4" w:space="0" w:color="000000"/>
+              <w:right w:val="single" w:sz="4" w:space="0" w:color="000000"/>
+            </w:tcBorders>
+          </w:tcPr>
+          <w:p>
+            <w:pPr>
+              <w:jc w:val="center"/>
+              <w:rPr>
+                <w:rFonts w:ascii="Arial" w:eastAsia="Arial" w:hAnsi="Arial" w:cs="Arial"/>
+              </w:rPr>
+            </w:pPr>
+            <w:r>
+              <w:rPr>
+                <w:rFonts w:ascii="Arial" w:eastAsia="Arial" w:hAnsi="Arial" w:cs="Arial"/>
+              </w:rPr>
+              <w:t>01/06/2022</w:t>
+            </w:r>
+          </w:p>
+        </w:tc>
+        <w:tc>
+          <w:tcPr>
+            <w:tcW w:w="1235" w:type="dxa"/>
+            <w:tcBorders>
+              <w:top w:val="single" w:sz="4" w:space="0" w:color="000000"/>
+              <w:left w:val="single" w:sz="4" w:space="0" w:color="000000"/>
+              <w:bottom w:val="single" w:sz="4" w:space="0" w:color="000000"/>
+              <w:right w:val="single" w:sz="4" w:space="0" w:color="000000"/>
+            </w:tcBorders>
+          </w:tcPr>
+          <w:p>
+            <w:pPr>
+              <w:jc w:val="center"/>
+              <w:rPr>
+                <w:rFonts w:ascii="Arial" w:eastAsia="Arial" w:hAnsi="Arial" w:cs="Arial"/>
+              </w:rPr>
+            </w:pPr>
+            <w:r>
+              <w:rPr>
+                <w:rFonts w:ascii="Arial" w:eastAsia="Arial" w:hAnsi="Arial" w:cs="Arial"/>
+              </w:rPr>
+              <w:t>02/06/2022</w:t>
+            </w:r>
+          </w:p>
+        </w:tc>
+        <w:tc>
+          <w:tcPr>
+            <w:tcW w:w="3701" w:type="dxa"/>
+            <w:tcBorders>
+              <w:top w:val="single" w:sz="4" w:space="0" w:color="000000"/>
+              <w:left w:val="single" w:sz="4" w:space="0" w:color="000000"/>
+              <w:bottom w:val="single" w:sz="4" w:space="0" w:color="000000"/>
+              <w:right w:val="single" w:sz="4" w:space="0" w:color="000000"/>
+            </w:tcBorders>
+          </w:tcPr>
+          <w:p>
+            <w:pPr>
+              <w:ind w:firstLine="5"/>
+              <w:rPr>
+                <w:rFonts w:ascii="Arial" w:eastAsia="Arial" w:hAnsi="Arial" w:cs="Arial"/>
+              </w:rPr>
+            </w:pPr>
+            <w:r>
+              <w:rPr>
+                <w:rFonts w:ascii="Arial" w:eastAsia="Arial" w:hAnsi="Arial" w:cs="Arial"/>
+              </w:rPr>
+              <w:t>27. Objetivos estimados,</w:t>
+            </w:r>
+            <w:r>
+              <w:rPr>
+                <w:rFonts w:ascii="Arial" w:eastAsia="Arial" w:hAnsi="Arial" w:cs="Arial"/>
+              </w:rPr>
+              <w:t>Objetivos alcançados</w:t>
+            </w:r>
+            <w:r>
+              <w:rPr>
+                <w:rFonts w:ascii="Arial" w:eastAsia="Arial" w:hAnsi="Arial" w:cs="Arial"/>
+              </w:rPr>
+              <w:t xml:space="preserve"> e Lições aprendidas</w:t>
+            </w:r>
+            <w:r>
+              <w:rPr>
+                <w:rFonts w:ascii="Arial" w:eastAsia="Arial" w:hAnsi="Arial" w:cs="Arial"/>
+              </w:rPr>
+              <w:t>.</w:t>
+            </w:r>
+          </w:p>
+        </w:tc>
+        <w:tc>
+          <w:tcPr>
+            <w:tcW w:w="2551" w:type="dxa"/>
+            <w:tcBorders>
+              <w:top w:val="single" w:sz="4" w:space="0" w:color="000000"/>
+              <w:left w:val="single" w:sz="4" w:space="0" w:color="000000"/>
+              <w:bottom w:val="single" w:sz="4" w:space="0" w:color="000000"/>
+              <w:right w:val="single" w:sz="4" w:space="0" w:color="000000"/>
+            </w:tcBorders>
+          </w:tcPr>
+          <w:p>
+            <w:pPr>
+              <w:ind w:right="71"/>
+              <w:rPr>
+                <w:rFonts w:ascii="Arial" w:eastAsia="Arial" w:hAnsi="Arial" w:cs="Arial"/>
+              </w:rPr>
+            </w:pPr>
+            <w:r>
+              <w:rPr>
+                <w:rFonts w:ascii="Arial" w:eastAsia="Arial" w:hAnsi="Arial" w:cs="Arial"/>
+              </w:rPr>
+              <w:t>Delimitação sobre aquilo que foi planejado e executado no desenvolvimento da aplicação.</w:t>
+            </w:r>
+          </w:p>
+        </w:tc>
+      </w:tr>
+      <w:tr>
+        <w:tc>
+          <w:tcPr>
+            <w:tcW w:w="1235" w:type="dxa"/>
+            <w:tcBorders>
+              <w:top w:val="single" w:sz="4" w:space="0" w:color="000000"/>
+              <w:left w:val="single" w:sz="4" w:space="0" w:color="000000"/>
+              <w:bottom w:val="single" w:sz="4" w:space="0" w:color="000000"/>
+              <w:right w:val="single" w:sz="4" w:space="0" w:color="000000"/>
+            </w:tcBorders>
+          </w:tcPr>
+          <w:p>
+            <w:pPr>
+              <w:jc w:val="center"/>
+              <w:rPr>
+                <w:rFonts w:ascii="Arial" w:eastAsia="Arial" w:hAnsi="Arial" w:cs="Arial"/>
+              </w:rPr>
+            </w:pPr>
+            <w:r>
+              <w:rPr>
+                <w:rFonts w:ascii="Arial" w:eastAsia="Arial" w:hAnsi="Arial" w:cs="Arial"/>
+              </w:rPr>
+              <w:t>03/06/2022</w:t>
+            </w:r>
+          </w:p>
+        </w:tc>
+        <w:tc>
+          <w:tcPr>
+            <w:tcW w:w="1235" w:type="dxa"/>
+            <w:tcBorders>
+              <w:top w:val="single" w:sz="4" w:space="0" w:color="000000"/>
+              <w:left w:val="single" w:sz="4" w:space="0" w:color="000000"/>
+              <w:bottom w:val="single" w:sz="4" w:space="0" w:color="000000"/>
+              <w:right w:val="single" w:sz="4" w:space="0" w:color="000000"/>
+            </w:tcBorders>
+          </w:tcPr>
+          <w:p>
+            <w:pPr>
+              <w:jc w:val="center"/>
+              <w:rPr>
+                <w:rFonts w:ascii="Arial" w:eastAsia="Arial" w:hAnsi="Arial" w:cs="Arial"/>
+              </w:rPr>
+            </w:pPr>
+            <w:r>
+              <w:rPr>
+                <w:rFonts w:ascii="Arial" w:eastAsia="Arial" w:hAnsi="Arial" w:cs="Arial"/>
+              </w:rPr>
+              <w:t>04/06/2022</w:t>
+            </w:r>
+          </w:p>
+        </w:tc>
+        <w:tc>
+          <w:tcPr>
+            <w:tcW w:w="3701" w:type="dxa"/>
+            <w:tcBorders>
+              <w:top w:val="single" w:sz="4" w:space="0" w:color="000000"/>
+              <w:left w:val="single" w:sz="4" w:space="0" w:color="000000"/>
+              <w:bottom w:val="single" w:sz="4" w:space="0" w:color="000000"/>
+              <w:right w:val="single" w:sz="4" w:space="0" w:color="000000"/>
+            </w:tcBorders>
+          </w:tcPr>
+          <w:p>
+            <w:pPr>
+              <w:ind w:firstLine="5"/>
+              <w:rPr>
+                <w:rFonts w:ascii="Arial" w:eastAsia="Arial" w:hAnsi="Arial" w:cs="Arial"/>
+              </w:rPr>
+            </w:pPr>
+            <w:r>
+              <w:rPr>
+                <w:rFonts w:ascii="Arial" w:eastAsia="Arial" w:hAnsi="Arial" w:cs="Arial"/>
+              </w:rPr>
+              <w:t>28. Desenvolvimento do vídeo final de apresentação do projeto integrado.</w:t>
+            </w:r>
+          </w:p>
+        </w:tc>
+        <w:tc>
+          <w:tcPr>
+            <w:tcW w:w="2551" w:type="dxa"/>
+            <w:tcBorders>
+              <w:top w:val="single" w:sz="4" w:space="0" w:color="000000"/>
+              <w:left w:val="single" w:sz="4" w:space="0" w:color="000000"/>
+              <w:bottom w:val="single" w:sz="4" w:space="0" w:color="000000"/>
+              <w:right w:val="single" w:sz="4" w:space="0" w:color="000000"/>
+            </w:tcBorders>
+          </w:tcPr>
+          <w:p>
+            <w:pPr>
+              <w:ind w:right="71"/>
+              <w:rPr>
+                <w:rFonts w:ascii="Arial" w:eastAsia="Arial" w:hAnsi="Arial" w:cs="Arial"/>
+              </w:rPr>
+            </w:pPr>
+            <w:r>
+              <w:rPr>
+                <w:rFonts w:ascii="Arial" w:eastAsia="Arial" w:hAnsi="Arial" w:cs="Arial"/>
+              </w:rPr>
+              <w:t>Vídeo final com apresentação da implementação do Projeto Integrado.</w:t>
+            </w:r>
+          </w:p>
+        </w:tc>
+      </w:tr>
+      <w:tr>
+        <w:tc>
+          <w:tcPr>
+            <w:tcW w:w="1235" w:type="dxa"/>
+            <w:tcBorders>
+              <w:top w:val="single" w:sz="4" w:space="0" w:color="000000"/>
+              <w:left w:val="single" w:sz="4" w:space="0" w:color="000000"/>
+              <w:bottom w:val="single" w:sz="4" w:space="0" w:color="000000"/>
+              <w:right w:val="single" w:sz="4" w:space="0" w:color="000000"/>
+            </w:tcBorders>
+          </w:tcPr>
+          <w:p>
+            <w:pPr>
+              <w:jc w:val="center"/>
+              <w:rPr>
+                <w:rFonts w:ascii="Arial" w:eastAsia="Arial" w:hAnsi="Arial" w:cs="Arial"/>
+              </w:rPr>
+            </w:pPr>
+            <w:r>
+              <w:rPr>
+                <w:rFonts w:ascii="Arial" w:eastAsia="Arial" w:hAnsi="Arial" w:cs="Arial"/>
+              </w:rPr>
+              <w:t>05/06/2022</w:t>
+            </w:r>
+          </w:p>
+        </w:tc>
+        <w:tc>
+          <w:tcPr>
+            <w:tcW w:w="1235" w:type="dxa"/>
+            <w:tcBorders>
+              <w:top w:val="single" w:sz="4" w:space="0" w:color="000000"/>
+              <w:left w:val="single" w:sz="4" w:space="0" w:color="000000"/>
+              <w:bottom w:val="single" w:sz="4" w:space="0" w:color="000000"/>
+              <w:right w:val="single" w:sz="4" w:space="0" w:color="000000"/>
+            </w:tcBorders>
+          </w:tcPr>
+          <w:p>
+            <w:pPr>
+              <w:jc w:val="center"/>
+              <w:rPr>
+                <w:rFonts w:ascii="Arial" w:eastAsia="Arial" w:hAnsi="Arial" w:cs="Arial"/>
+              </w:rPr>
+            </w:pPr>
+            <w:r>
+              <w:rPr>
+                <w:rFonts w:ascii="Arial" w:eastAsia="Arial" w:hAnsi="Arial" w:cs="Arial"/>
+              </w:rPr>
+              <w:t>06/06/2022</w:t>
+            </w:r>
+          </w:p>
+        </w:tc>
+        <w:tc>
+          <w:tcPr>
+            <w:tcW w:w="3701" w:type="dxa"/>
+            <w:tcBorders>
+              <w:top w:val="single" w:sz="4" w:space="0" w:color="000000"/>
+              <w:left w:val="single" w:sz="4" w:space="0" w:color="000000"/>
+              <w:bottom w:val="single" w:sz="4" w:space="0" w:color="000000"/>
+              <w:right w:val="single" w:sz="4" w:space="0" w:color="000000"/>
+            </w:tcBorders>
+          </w:tcPr>
+          <w:p>
+            <w:pPr>
+              <w:ind w:firstLine="5"/>
+              <w:rPr>
+                <w:rFonts w:ascii="Arial" w:eastAsia="Arial" w:hAnsi="Arial" w:cs="Arial"/>
+              </w:rPr>
+            </w:pPr>
+            <w:r>
+              <w:rPr>
+                <w:rFonts w:ascii="Arial" w:eastAsia="Arial" w:hAnsi="Arial" w:cs="Arial"/>
+              </w:rPr>
+              <w:t xml:space="preserve">29. Atualização final do GitHub e Heroku com os arquivos e documentação relacionados ao Projeto Integrado. </w:t>
+            </w:r>
+          </w:p>
+        </w:tc>
+        <w:tc>
+          <w:tcPr>
+            <w:tcW w:w="2551" w:type="dxa"/>
+            <w:tcBorders>
+              <w:top w:val="single" w:sz="4" w:space="0" w:color="000000"/>
+              <w:left w:val="single" w:sz="4" w:space="0" w:color="000000"/>
+              <w:bottom w:val="single" w:sz="4" w:space="0" w:color="000000"/>
+              <w:right w:val="single" w:sz="4" w:space="0" w:color="000000"/>
+            </w:tcBorders>
+          </w:tcPr>
+          <w:p>
+            <w:pPr>
+              <w:ind w:right="71"/>
+              <w:rPr>
+                <w:rFonts w:ascii="Arial" w:eastAsia="Arial" w:hAnsi="Arial" w:cs="Arial"/>
+              </w:rPr>
+            </w:pPr>
+            <w:r>
+              <w:rPr>
+                <w:rFonts w:ascii="Arial" w:eastAsia="Arial" w:hAnsi="Arial" w:cs="Arial"/>
+              </w:rPr>
+              <w:t>Organização final de tudo aquilo que foi desenvolvido,testado, documentado e implementado.</w:t>
+            </w:r>
+          </w:p>
+        </w:tc>
+      </w:tr>
+      <w:tr>
+        <w:tc>
+          <w:tcPr>
+            <w:tcW w:w="1235" w:type="dxa"/>
+            <w:tcBorders>
+              <w:top w:val="single" w:sz="4" w:space="0" w:color="000000"/>
+              <w:left w:val="single" w:sz="4" w:space="0" w:color="000000"/>
+              <w:bottom w:val="single" w:sz="4" w:space="0" w:color="000000"/>
+              <w:right w:val="single" w:sz="4" w:space="0" w:color="000000"/>
+            </w:tcBorders>
+          </w:tcPr>
+          <w:p>
+            <w:pPr>
+              <w:jc w:val="center"/>
+              <w:rPr>
+                <w:rFonts w:ascii="Arial" w:eastAsia="Arial" w:hAnsi="Arial" w:cs="Arial"/>
+              </w:rPr>
+            </w:pPr>
+            <w:r>
+              <w:rPr>
+                <w:rFonts w:ascii="Arial" w:eastAsia="Arial" w:hAnsi="Arial" w:cs="Arial"/>
+              </w:rPr>
+              <w:t>14/06/2022</w:t>
+            </w:r>
+          </w:p>
+        </w:tc>
+        <w:tc>
+          <w:tcPr>
+            <w:tcW w:w="1235" w:type="dxa"/>
+            <w:tcBorders>
+              <w:top w:val="single" w:sz="4" w:space="0" w:color="000000"/>
+              <w:left w:val="single" w:sz="4" w:space="0" w:color="000000"/>
+              <w:bottom w:val="single" w:sz="4" w:space="0" w:color="000000"/>
+              <w:right w:val="single" w:sz="4" w:space="0" w:color="000000"/>
+            </w:tcBorders>
+          </w:tcPr>
+          <w:p>
+            <w:pPr>
+              <w:jc w:val="center"/>
+              <w:rPr>
+                <w:rFonts w:ascii="Arial" w:eastAsia="Arial" w:hAnsi="Arial" w:cs="Arial"/>
+              </w:rPr>
+            </w:pPr>
+            <w:r>
+              <w:rPr>
+                <w:rFonts w:ascii="Arial" w:eastAsia="Arial" w:hAnsi="Arial" w:cs="Arial"/>
+              </w:rPr>
+              <w:t>15/06/2022</w:t>
+            </w:r>
+          </w:p>
+        </w:tc>
+        <w:tc>
+          <w:tcPr>
+            <w:tcW w:w="3701" w:type="dxa"/>
+            <w:tcBorders>
+              <w:top w:val="single" w:sz="4" w:space="0" w:color="000000"/>
+              <w:left w:val="single" w:sz="4" w:space="0" w:color="000000"/>
+              <w:bottom w:val="single" w:sz="4" w:space="0" w:color="000000"/>
+              <w:right w:val="single" w:sz="4" w:space="0" w:color="000000"/>
+            </w:tcBorders>
+          </w:tcPr>
+          <w:p>
+            <w:pPr>
+              <w:ind w:firstLine="5"/>
+              <w:rPr>
+                <w:rFonts w:ascii="Arial" w:eastAsia="Arial" w:hAnsi="Arial" w:cs="Arial"/>
+              </w:rPr>
+            </w:pPr>
+            <w:r>
+              <w:rPr>
+                <w:rFonts w:ascii="Arial" w:eastAsia="Arial" w:hAnsi="Arial" w:cs="Arial"/>
+              </w:rPr>
+              <w:t>30. Entrega da 3ª Etapa do Projeto Integrado.</w:t>
+            </w:r>
+          </w:p>
+        </w:tc>
+        <w:tc>
+          <w:tcPr>
+            <w:tcW w:w="2551" w:type="dxa"/>
+            <w:tcBorders>
+              <w:top w:val="single" w:sz="4" w:space="0" w:color="000000"/>
+              <w:left w:val="single" w:sz="4" w:space="0" w:color="000000"/>
+              <w:bottom w:val="single" w:sz="4" w:space="0" w:color="000000"/>
+              <w:right w:val="single" w:sz="4" w:space="0" w:color="000000"/>
+            </w:tcBorders>
+          </w:tcPr>
+          <w:p>
+            <w:pPr>
+              <w:ind w:right="71"/>
+              <w:rPr>
+                <w:rFonts w:ascii="Arial" w:eastAsia="Arial" w:hAnsi="Arial" w:cs="Arial"/>
+              </w:rPr>
+            </w:pPr>
+            <w:r>
+              <w:rPr>
+                <w:rFonts w:ascii="Arial" w:eastAsia="Arial" w:hAnsi="Arial" w:cs="Arial"/>
+              </w:rPr>
+              <w:t>Submissão final do Projeto integrado para avaliação do orientador.</w:t>
+            </w:r>
           </w:p>
         </w:tc>
       </w:tr>
@@ -4828,15 +7206,7 @@
           <w:sz w:val="24"/>
           <w:szCs w:val="24"/>
         </w:rPr>
-        <w:t>. Os estudantes que se formam em uma república ouro pretana são denominados “Ex Alunos”</w:t>
-      </w:r>
-      <w:r>
-        <w:rPr>
-          <w:color w:val="000000"/>
-          <w:sz w:val="24"/>
-          <w:szCs w:val="24"/>
-        </w:rPr>
-        <w:t xml:space="preserve">, sendo este quadro uma métrica de sucesso perante o universo estudantil, pois uma república com muitos “Ex Alunos” remete a uma instituição extremamente organizada que provê além da estrutura física, um ambiente promissor de acolhimento para conclusão do curso na universidade. Uma república bem sucedida é reconhecida pela sua capacidade de acolher estudantes em sua totalidade de vagas disponíveis, em possuir uma boa estrutura física e em ter uma história interessante ao longo do tempo, fato que cativa o ingresso de novos calouros e perpetuação dos laços.  </w:t>
+        <w:t xml:space="preserve">. </w:t>
       </w:r>
     </w:p>
     <w:p>
@@ -4856,144 +7226,15 @@
           <w:sz w:val="24"/>
           <w:szCs w:val="24"/>
         </w:rPr>
-        <w:lastRenderedPageBreak/>
-        <w:t>A organização de uma república tem suas peculiaridades, todo calouro</w:t>
-      </w:r>
-      <w:r>
-        <w:rPr>
-          <w:color w:val="000000"/>
-          <w:sz w:val="24"/>
-          <w:szCs w:val="24"/>
-        </w:rPr>
-        <w:t>, conhecido como “Bixo”</w:t>
-      </w:r>
-      <w:r>
-        <w:rPr>
-          <w:color w:val="000000"/>
-          <w:sz w:val="24"/>
-          <w:szCs w:val="24"/>
-        </w:rPr>
-        <w:t>,</w:t>
-      </w:r>
-      <w:r>
-        <w:rPr>
-          <w:color w:val="000000"/>
-          <w:sz w:val="24"/>
-          <w:szCs w:val="24"/>
-        </w:rPr>
-        <w:t xml:space="preserve"> que ingressa em determinad</w:t>
-      </w:r>
-      <w:r>
-        <w:rPr>
-          <w:color w:val="000000"/>
-          <w:sz w:val="24"/>
-          <w:szCs w:val="24"/>
-        </w:rPr>
-        <w:t>a</w:t>
-      </w:r>
-      <w:r>
-        <w:rPr>
-          <w:color w:val="000000"/>
-          <w:sz w:val="24"/>
-          <w:szCs w:val="24"/>
-        </w:rPr>
-        <w:t xml:space="preserve"> </w:t>
-      </w:r>
-      <w:r>
-        <w:rPr>
-          <w:color w:val="000000"/>
-          <w:sz w:val="24"/>
-          <w:szCs w:val="24"/>
-        </w:rPr>
-        <w:t>moradia</w:t>
-      </w:r>
-      <w:r>
-        <w:rPr>
-          <w:color w:val="000000"/>
-          <w:sz w:val="24"/>
-          <w:szCs w:val="24"/>
-        </w:rPr>
-        <w:t xml:space="preserve"> deverá passar necessariamente por um</w:t>
-      </w:r>
-      <w:r>
-        <w:rPr>
-          <w:color w:val="000000"/>
-          <w:sz w:val="24"/>
-          <w:szCs w:val="24"/>
-        </w:rPr>
-        <w:t>a etapa</w:t>
-      </w:r>
-      <w:r>
-        <w:rPr>
-          <w:color w:val="000000"/>
-          <w:sz w:val="24"/>
-          <w:szCs w:val="24"/>
-        </w:rPr>
-        <w:t xml:space="preserve"> de adaptação e aceitação por parte dos demais e</w:t>
-      </w:r>
-      <w:r>
-        <w:rPr>
-          <w:color w:val="000000"/>
-          <w:sz w:val="24"/>
-          <w:szCs w:val="24"/>
-        </w:rPr>
-        <w:t>studantes que lá residem. Esta fase é denominada como “Batalha de vaga”. Neste período o calouro é avaliado de acordo com sua capacidade em contribuir para o bem comum (cuidados com a república) e desenvolvimento social</w:t>
-      </w:r>
-      <w:r>
-        <w:rPr>
-          <w:color w:val="000000"/>
-          <w:sz w:val="24"/>
-          <w:szCs w:val="24"/>
-        </w:rPr>
-        <w:t>, sem deixar de lado o seu compromisso estudantil com a Universidade</w:t>
-      </w:r>
-      <w:r>
-        <w:rPr>
-          <w:color w:val="000000"/>
-          <w:sz w:val="24"/>
-          <w:szCs w:val="24"/>
-        </w:rPr>
-        <w:t>. Ao final desta etapa</w:t>
-      </w:r>
-      <w:r>
-        <w:rPr>
-          <w:color w:val="000000"/>
-          <w:sz w:val="24"/>
-          <w:szCs w:val="24"/>
-        </w:rPr>
-        <w:t>, que dura em torno de 6 meses</w:t>
-      </w:r>
-      <w:r>
-        <w:rPr>
-          <w:color w:val="000000"/>
-          <w:sz w:val="24"/>
-          <w:szCs w:val="24"/>
-        </w:rPr>
-        <w:t>, o calouro poderá ser escolhido ou vetado. Caso seja vetado deverá sair da república e procurar outra moradia, caso seja escolhido será promovido a morador e poderá usufruir da estrutura e melhorar as instalações com seu trabalho.</w:t>
-      </w:r>
-      <w:r>
-        <w:rPr>
-          <w:color w:val="000000"/>
-          <w:sz w:val="24"/>
-          <w:szCs w:val="24"/>
-        </w:rPr>
-        <w:t xml:space="preserve"> </w:t>
-      </w:r>
-      <w:r>
-        <w:rPr>
-          <w:color w:val="000000"/>
-          <w:sz w:val="24"/>
-          <w:szCs w:val="24"/>
-        </w:rPr>
-        <w:t>O calouro é peça fundamental na manutenção de uma república, pois ele é a energia nova que ingressa na casa, uma organização sem novatos está destinada ao fracasso futuro.</w:t>
-      </w:r>
-      <w:r>
-        <w:rPr>
-          <w:color w:val="000000"/>
-          <w:sz w:val="24"/>
-          <w:szCs w:val="24"/>
-        </w:rPr>
-        <w:t xml:space="preserve"> </w:t>
+        <w:t>Os estudantes que se formam em uma república ouro pretana são denominados “Ex Alunos”</w:t>
+      </w:r>
+      <w:r>
+        <w:rPr>
+          <w:color w:val="000000"/>
+          <w:sz w:val="24"/>
+          <w:szCs w:val="24"/>
+        </w:rPr>
+        <w:t xml:space="preserve">, sendo este quadro uma métrica de sucesso perante o universo estudantil, pois uma república com muitos “Ex Alunos” remete a uma instituição extremamente organizada que provê além da estrutura física, um ambiente promissor de acolhimento para conclusão do curso na universidade. Uma república bem sucedida é reconhecida pela sua capacidade de acolher estudantes em sua totalidade de vagas disponíveis, em possuir uma boa estrutura física e em ter uma história interessante ao longo do tempo, fato que cativa o ingresso de novos calouros e perpetuação dos laços.  </w:t>
       </w:r>
     </w:p>
     <w:p>
@@ -5013,80 +7254,40 @@
           <w:sz w:val="24"/>
           <w:szCs w:val="24"/>
         </w:rPr>
-        <w:t xml:space="preserve">Ao ser promovido a morador, o calouro ingressa em um sistema de hierarquia, que tem o decano, morador mais velho da república como referência.  </w:t>
-      </w:r>
-      <w:r>
-        <w:rPr>
-          <w:color w:val="000000"/>
-          <w:sz w:val="24"/>
-          <w:szCs w:val="24"/>
-        </w:rPr>
-        <w:t xml:space="preserve">Inicialmente o novo morador ingressa na mais baixa hierarquia e vai sendo promovido </w:t>
-      </w:r>
-      <w:r>
-        <w:rPr>
-          <w:color w:val="000000"/>
-          <w:sz w:val="24"/>
-          <w:szCs w:val="24"/>
-        </w:rPr>
-        <w:t>à</w:t>
-      </w:r>
-      <w:r>
-        <w:rPr>
-          <w:color w:val="000000"/>
-          <w:sz w:val="24"/>
-          <w:szCs w:val="24"/>
-        </w:rPr>
-        <w:t xml:space="preserve"> medida que os outros moradores que se encontram a sua frente </w:t>
-      </w:r>
-      <w:r>
-        <w:rPr>
-          <w:color w:val="000000"/>
-          <w:sz w:val="24"/>
-          <w:szCs w:val="24"/>
-        </w:rPr>
-        <w:t>concluem o curso</w:t>
-      </w:r>
-      <w:r>
-        <w:rPr>
-          <w:color w:val="000000"/>
-          <w:sz w:val="24"/>
-          <w:szCs w:val="24"/>
-        </w:rPr>
-        <w:t xml:space="preserve">, assim no futuro, este novo morador chegará ao posto de decano e será a referência daquele grupo estudantil. Ao formar será promovido a “Ex Aluno” e deixará de morar na República, tendo o posto assumido pelo morador anterior, assim o ciclo se </w:t>
-      </w:r>
-      <w:r>
-        <w:rPr>
-          <w:color w:val="000000"/>
-          <w:sz w:val="24"/>
-          <w:szCs w:val="24"/>
-        </w:rPr>
-        <w:t>repete nestas etapas</w:t>
-      </w:r>
-      <w:r>
-        <w:rPr>
-          <w:color w:val="000000"/>
-          <w:sz w:val="24"/>
-          <w:szCs w:val="24"/>
-        </w:rPr>
-        <w:t xml:space="preserve">: </w:t>
-      </w:r>
-      <w:r>
-        <w:rPr>
-          <w:color w:val="000000"/>
-          <w:sz w:val="24"/>
-          <w:szCs w:val="24"/>
-        </w:rPr>
-        <w:br/>
-        <w:t>Batalha de vaga, escolha ou veto do calouro, promoção a mo</w:t>
-      </w:r>
-      <w:r>
-        <w:rPr>
-          <w:color w:val="000000"/>
-          <w:sz w:val="24"/>
-          <w:szCs w:val="24"/>
-        </w:rPr>
-        <w:t>rador, com o passar do tempo,</w:t>
+        <w:lastRenderedPageBreak/>
+        <w:t>A organização de uma república tem suas peculiaridades, todo calouro</w:t>
+      </w:r>
+      <w:r>
+        <w:rPr>
+          <w:color w:val="000000"/>
+          <w:sz w:val="24"/>
+          <w:szCs w:val="24"/>
+        </w:rPr>
+        <w:t>, conhecido como “Bixo”</w:t>
+      </w:r>
+      <w:r>
+        <w:rPr>
+          <w:color w:val="000000"/>
+          <w:sz w:val="24"/>
+          <w:szCs w:val="24"/>
+        </w:rPr>
+        <w:t>,</w:t>
+      </w:r>
+      <w:r>
+        <w:rPr>
+          <w:color w:val="000000"/>
+          <w:sz w:val="24"/>
+          <w:szCs w:val="24"/>
+        </w:rPr>
+        <w:t xml:space="preserve"> que ingressa em determinad</w:t>
+      </w:r>
+      <w:r>
+        <w:rPr>
+          <w:color w:val="000000"/>
+          <w:sz w:val="24"/>
+          <w:szCs w:val="24"/>
+        </w:rPr>
+        <w:t>a</w:t>
       </w:r>
       <w:r>
         <w:rPr>
@@ -5102,7 +7303,111 @@
           <w:sz w:val="24"/>
           <w:szCs w:val="24"/>
         </w:rPr>
-        <w:t>promoção a decano e posteriormente a promoção a Ex Aluno, aonde o ciclo se fecha.</w:t>
+        <w:t>moradia</w:t>
+      </w:r>
+      <w:r>
+        <w:rPr>
+          <w:color w:val="000000"/>
+          <w:sz w:val="24"/>
+          <w:szCs w:val="24"/>
+        </w:rPr>
+        <w:t xml:space="preserve"> deverá passar necessariamente por um</w:t>
+      </w:r>
+      <w:r>
+        <w:rPr>
+          <w:color w:val="000000"/>
+          <w:sz w:val="24"/>
+          <w:szCs w:val="24"/>
+        </w:rPr>
+        <w:t>a etapa</w:t>
+      </w:r>
+      <w:r>
+        <w:rPr>
+          <w:color w:val="000000"/>
+          <w:sz w:val="24"/>
+          <w:szCs w:val="24"/>
+        </w:rPr>
+        <w:t xml:space="preserve"> de adaptação e aceitação por parte dos demais e</w:t>
+      </w:r>
+      <w:r>
+        <w:rPr>
+          <w:color w:val="000000"/>
+          <w:sz w:val="24"/>
+          <w:szCs w:val="24"/>
+        </w:rPr>
+        <w:t>studantes que lá residem. Esta fase é denominada como “Batalha de vaga”. Neste período o calouro é avaliado de acordo com sua capacidade em contribuir para o bem comum (cuidados com a república) e desenvolvimento social</w:t>
+      </w:r>
+      <w:r>
+        <w:rPr>
+          <w:color w:val="000000"/>
+          <w:sz w:val="24"/>
+          <w:szCs w:val="24"/>
+        </w:rPr>
+        <w:t>, sem deixar de lado o seu compromisso estudantil com a Universidade</w:t>
+      </w:r>
+      <w:r>
+        <w:rPr>
+          <w:color w:val="000000"/>
+          <w:sz w:val="24"/>
+          <w:szCs w:val="24"/>
+        </w:rPr>
+        <w:t>. Ao final desta etapa</w:t>
+      </w:r>
+      <w:r>
+        <w:rPr>
+          <w:color w:val="000000"/>
+          <w:sz w:val="24"/>
+          <w:szCs w:val="24"/>
+        </w:rPr>
+        <w:t>, que dura em torno de 6 meses</w:t>
+      </w:r>
+      <w:r>
+        <w:rPr>
+          <w:color w:val="000000"/>
+          <w:sz w:val="24"/>
+          <w:szCs w:val="24"/>
+        </w:rPr>
+        <w:t>, o calouro poderá ser escolhido ou vetado. Caso seja vetado deverá sair da república e procurar outra moradia, caso seja escolhido será promovido a morador e poderá usufruir da estrutura e melhorar as instalações</w:t>
+      </w:r>
+      <w:r>
+        <w:rPr>
+          <w:color w:val="000000"/>
+          <w:sz w:val="24"/>
+          <w:szCs w:val="24"/>
+        </w:rPr>
+        <w:t xml:space="preserve"> em que reside</w:t>
+      </w:r>
+      <w:r>
+        <w:rPr>
+          <w:color w:val="000000"/>
+          <w:sz w:val="24"/>
+          <w:szCs w:val="24"/>
+        </w:rPr>
+        <w:t xml:space="preserve"> com seu trabalho.</w:t>
+      </w:r>
+      <w:r>
+        <w:rPr>
+          <w:color w:val="000000"/>
+          <w:sz w:val="24"/>
+          <w:szCs w:val="24"/>
+        </w:rPr>
+        <w:t xml:space="preserve"> </w:t>
+      </w:r>
+      <w:r>
+        <w:rPr>
+          <w:color w:val="000000"/>
+          <w:sz w:val="24"/>
+          <w:szCs w:val="24"/>
+        </w:rPr>
+        <w:t>O calouro é peça fundamental na manutenção de uma república, pois ele é a energia nova que ingressa na casa, uma organização sem novatos está destinada ao fracasso futuro.</w:t>
+      </w:r>
+      <w:r>
+        <w:rPr>
+          <w:color w:val="000000"/>
+          <w:sz w:val="24"/>
+          <w:szCs w:val="24"/>
+        </w:rPr>
+        <w:t xml:space="preserve"> </w:t>
       </w:r>
     </w:p>
     <w:p>
@@ -5122,6 +7427,115 @@
           <w:sz w:val="24"/>
           <w:szCs w:val="24"/>
         </w:rPr>
+        <w:t xml:space="preserve">Ao ser promovido a morador, o calouro ingressa em um sistema de hierarquia, que tem o decano, morador mais velho da república como referência.  </w:t>
+      </w:r>
+      <w:r>
+        <w:rPr>
+          <w:color w:val="000000"/>
+          <w:sz w:val="24"/>
+          <w:szCs w:val="24"/>
+        </w:rPr>
+        <w:t xml:space="preserve">Inicialmente o novo morador ingressa na mais baixa hierarquia e vai sendo promovido </w:t>
+      </w:r>
+      <w:r>
+        <w:rPr>
+          <w:color w:val="000000"/>
+          <w:sz w:val="24"/>
+          <w:szCs w:val="24"/>
+        </w:rPr>
+        <w:t>à</w:t>
+      </w:r>
+      <w:r>
+        <w:rPr>
+          <w:color w:val="000000"/>
+          <w:sz w:val="24"/>
+          <w:szCs w:val="24"/>
+        </w:rPr>
+        <w:t xml:space="preserve"> medida que os outros moradores que se encontram a sua frente </w:t>
+      </w:r>
+      <w:r>
+        <w:rPr>
+          <w:color w:val="000000"/>
+          <w:sz w:val="24"/>
+          <w:szCs w:val="24"/>
+        </w:rPr>
+        <w:t>concluem o curso</w:t>
+      </w:r>
+      <w:r>
+        <w:rPr>
+          <w:color w:val="000000"/>
+          <w:sz w:val="24"/>
+          <w:szCs w:val="24"/>
+        </w:rPr>
+        <w:t xml:space="preserve">, assim no futuro, este novo morador chegará ao posto de decano e será a referência daquele grupo estudantil. Ao formar será promovido a “Ex Aluno” e deixará de morar na República, tendo o posto assumido pelo morador anterior, assim o ciclo se </w:t>
+      </w:r>
+      <w:r>
+        <w:rPr>
+          <w:color w:val="000000"/>
+          <w:sz w:val="24"/>
+          <w:szCs w:val="24"/>
+        </w:rPr>
+        <w:t>repete nestas etapas</w:t>
+      </w:r>
+      <w:r>
+        <w:rPr>
+          <w:color w:val="000000"/>
+          <w:sz w:val="24"/>
+          <w:szCs w:val="24"/>
+        </w:rPr>
+        <w:t xml:space="preserve">: </w:t>
+      </w:r>
+      <w:r>
+        <w:rPr>
+          <w:color w:val="000000"/>
+          <w:sz w:val="24"/>
+          <w:szCs w:val="24"/>
+        </w:rPr>
+        <w:br/>
+        <w:t>Batalha de vaga, escolha ou veto do calouro, promoção a mo</w:t>
+      </w:r>
+      <w:r>
+        <w:rPr>
+          <w:color w:val="000000"/>
+          <w:sz w:val="24"/>
+          <w:szCs w:val="24"/>
+        </w:rPr>
+        <w:t>rador, com o passar do tempo,</w:t>
+      </w:r>
+      <w:r>
+        <w:rPr>
+          <w:color w:val="000000"/>
+          <w:sz w:val="24"/>
+          <w:szCs w:val="24"/>
+        </w:rPr>
+        <w:t xml:space="preserve"> </w:t>
+      </w:r>
+      <w:r>
+        <w:rPr>
+          <w:color w:val="000000"/>
+          <w:sz w:val="24"/>
+          <w:szCs w:val="24"/>
+        </w:rPr>
+        <w:t>promoção a decano e posteriormente a promoção a Ex Aluno, aonde o ciclo se fecha.</w:t>
+      </w:r>
+    </w:p>
+    <w:p>
+      <w:pPr>
+        <w:keepLines/>
+        <w:spacing w:before="80" w:after="80" w:line="360" w:lineRule="auto"/>
+        <w:jc w:val="both"/>
+        <w:rPr>
+          <w:color w:val="000000"/>
+          <w:sz w:val="24"/>
+          <w:szCs w:val="24"/>
+        </w:rPr>
+      </w:pPr>
+      <w:r>
+        <w:rPr>
+          <w:color w:val="000000"/>
+          <w:sz w:val="24"/>
+          <w:szCs w:val="24"/>
+        </w:rPr>
         <w:t>Quando formado, o Ex Aluno tem o seu quadrinho com sua foto de formando pendurado na parede e tem o direito de freqüentar as instalações da república</w:t>
       </w:r>
       <w:r>
@@ -5162,7 +7576,23 @@
           <w:sz w:val="24"/>
           <w:szCs w:val="24"/>
         </w:rPr>
-        <w:t xml:space="preserve"> e participar de decisões que remetem à manutenção e perpetuação da república</w:t>
+        <w:t xml:space="preserve"> e participar de de</w:t>
+      </w:r>
+      <w:r>
+        <w:rPr>
+          <w:color w:val="000000"/>
+          <w:sz w:val="24"/>
+          <w:szCs w:val="24"/>
+        </w:rPr>
+        <w:t xml:space="preserve">cisões que remetem à manutenção </w:t>
+      </w:r>
+      <w:r>
+        <w:rPr>
+          <w:color w:val="000000"/>
+          <w:sz w:val="24"/>
+          <w:szCs w:val="24"/>
+        </w:rPr>
+        <w:t>da república</w:t>
       </w:r>
       <w:r>
         <w:rPr>
@@ -5380,7 +7810,23 @@
           <w:sz w:val="24"/>
           <w:szCs w:val="24"/>
         </w:rPr>
-        <w:t xml:space="preserve">Tal módulo tem por finalidade permitir que a história, estrutura, localização, número de vagas limite são elementos fundamentais para a gestão da moradia. As informações aqui obtidas poderão ser repassadas posteriormente (caso necessário) ao frontend da aplicação </w:t>
+        <w:t>Tal módulo tem por finalidade permitir que a hi</w:t>
+      </w:r>
+      <w:r>
+        <w:rPr>
+          <w:color w:val="000000"/>
+          <w:sz w:val="24"/>
+          <w:szCs w:val="24"/>
+        </w:rPr>
+        <w:t xml:space="preserve">stória, estrutura, localização e </w:t>
+      </w:r>
+      <w:r>
+        <w:rPr>
+          <w:color w:val="000000"/>
+          <w:sz w:val="24"/>
+          <w:szCs w:val="24"/>
+        </w:rPr>
+        <w:t xml:space="preserve">número de vagas limite são elementos fundamentais para a gestão da moradia. As informações aqui obtidas poderão ser repassadas posteriormente (caso necessário) ao frontend da aplicação </w:t>
       </w:r>
       <w:r>
         <w:rPr>
@@ -5477,7 +7923,23 @@
           <w:sz w:val="24"/>
           <w:szCs w:val="24"/>
         </w:rPr>
-        <w:t xml:space="preserve">Um membro é uma entidade que poderá comportar os perfis de Bixo, Morador e Ex Aluno </w:t>
+        <w:t xml:space="preserve">Um membro é uma </w:t>
+      </w:r>
+      <w:r>
+        <w:rPr>
+          <w:color w:val="000000"/>
+          <w:sz w:val="24"/>
+          <w:szCs w:val="24"/>
+        </w:rPr>
+        <w:t>E</w:t>
+      </w:r>
+      <w:r>
+        <w:rPr>
+          <w:color w:val="000000"/>
+          <w:sz w:val="24"/>
+          <w:szCs w:val="24"/>
+        </w:rPr>
+        <w:t xml:space="preserve">ntidade que poderá comportar os perfis de Bixo, Morador e Ex Aluno </w:t>
       </w:r>
       <w:r>
         <w:rPr>
@@ -5563,7 +8025,23 @@
           <w:sz w:val="24"/>
           <w:szCs w:val="24"/>
         </w:rPr>
-        <w:t xml:space="preserve">embro está em cada uma das fases associado a um perfil. Quando criado deverá ser associado ao perfil Bixo, posteriormente as vinculações </w:t>
+        <w:t xml:space="preserve">embro está em cada uma das fases associado a um perfil. Quando criado </w:t>
+      </w:r>
+      <w:r>
+        <w:rPr>
+          <w:color w:val="000000"/>
+          <w:sz w:val="24"/>
+          <w:szCs w:val="24"/>
+        </w:rPr>
+        <w:t>poderá</w:t>
+      </w:r>
+      <w:r>
+        <w:rPr>
+          <w:color w:val="000000"/>
+          <w:sz w:val="24"/>
+          <w:szCs w:val="24"/>
+        </w:rPr>
+        <w:t xml:space="preserve"> ser associado ao perfil Bixo, posteriormente as vinculações </w:t>
       </w:r>
       <w:r>
         <w:rPr>
@@ -7370,7 +9848,13 @@
               <w:spacing w:line="360" w:lineRule="auto"/>
             </w:pPr>
             <w:r>
-              <w:t>O administrador poderá efetuar o veto de um Bixo em processo de batalha, sendo que neste caso, o processo de batalha será finalizado e o membro correspondente desativado.</w:t>
+              <w:t xml:space="preserve">O administrador poderá efetuar o veto de um Bixo em processo de batalha, sendo que neste caso, o processo de batalha será finalizado e o </w:t>
+            </w:r>
+            <w:r>
+              <w:t>m</w:t>
+            </w:r>
+            <w:r>
+              <w:t>embro correspondente desativado.</w:t>
             </w:r>
           </w:p>
           <w:p>
@@ -7659,7 +10143,10 @@
               <w:t xml:space="preserve">O administrador poderá promover um Morador a Decano. Poderá existir apenas um decano no </w:t>
             </w:r>
             <w:r>
-              <w:t>grupo de moradores ativos.</w:t>
+              <w:t>grupo de moradores ativos</w:t>
+            </w:r>
+            <w:r>
+              <w:t xml:space="preserve"> e residentes.</w:t>
             </w:r>
           </w:p>
         </w:tc>
@@ -7854,6 +10341,7 @@
               <w:spacing w:line="360" w:lineRule="auto"/>
             </w:pPr>
             <w:r>
+              <w:lastRenderedPageBreak/>
               <w:t>RF18</w:t>
             </w:r>
           </w:p>
@@ -7875,11 +10363,7 @@
               <w:t>r</w:t>
             </w:r>
             <w:r>
-              <w:t xml:space="preserve">/ atualizar a data de formatura de </w:t>
-            </w:r>
-            <w:r>
-              <w:lastRenderedPageBreak/>
-              <w:t>um Ex Aluno específico.</w:t>
+              <w:t>/ atualizar a data de formatura de um Ex Aluno específico.</w:t>
             </w:r>
           </w:p>
         </w:tc>
@@ -7895,7 +10379,6 @@
               <w:jc w:val="center"/>
             </w:pPr>
             <w:r>
-              <w:lastRenderedPageBreak/>
               <w:t>B</w:t>
             </w:r>
           </w:p>
@@ -7929,7 +10412,6 @@
               <w:spacing w:line="360" w:lineRule="auto"/>
             </w:pPr>
             <w:r>
-              <w:lastRenderedPageBreak/>
               <w:t>RF19</w:t>
             </w:r>
           </w:p>
@@ -8146,7 +10628,10 @@
               <w:spacing w:line="360" w:lineRule="auto"/>
             </w:pPr>
             <w:r>
-              <w:t>RF22</w:t>
+              <w:t>RF</w:t>
+            </w:r>
+            <w:r>
+              <w:t>22</w:t>
             </w:r>
           </w:p>
         </w:tc>
@@ -8939,6 +11424,7 @@
           <w:b/>
           <w:color w:val="auto"/>
         </w:rPr>
+        <w:lastRenderedPageBreak/>
         <w:t>Observação: acrescente quantas linhas forem necessárias.</w:t>
       </w:r>
     </w:p>
@@ -8950,7 +11436,6 @@
       <w:bookmarkStart w:id="16" w:name="_Toc493704266"/>
       <w:bookmarkEnd w:id="15"/>
       <w:r>
-        <w:lastRenderedPageBreak/>
         <w:t xml:space="preserve">Protótipo </w:t>
       </w:r>
       <w:r>
@@ -9149,23 +11634,7 @@
                   <w:sz w:val="24"/>
                   <w:szCs w:val="24"/>
                 </w:rPr>
-                <w:t xml:space="preserve">ink para apresentação do protótipo interativo </w:t>
-              </w:r>
-              <w:r>
-                <w:rPr>
-                  <w:rStyle w:val="Hyperlink"/>
-                  <w:sz w:val="24"/>
-                  <w:szCs w:val="24"/>
-                </w:rPr>
-                <w:t>n</w:t>
-              </w:r>
-              <w:r>
-                <w:rPr>
-                  <w:rStyle w:val="Hyperlink"/>
-                  <w:sz w:val="24"/>
-                  <w:szCs w:val="24"/>
-                </w:rPr>
-                <w:t>o Figma</w:t>
+                <w:t>ink para apresentação do protótipo interativo no Figma</w:t>
               </w:r>
             </w:hyperlink>
           </w:p>
@@ -10178,7 +12647,7 @@
                     <a:blip r:embed="rId16">
                       <a:extLst>
                         <a:ext uri="{28A0092B-C50C-407E-A947-70E740481C1C}">
-                          <a14:useLocalDpi xmlns="" xmlns:wpc="http://schemas.microsoft.com/office/word/2010/wordprocessingCanvas" xmlns:mo="http://schemas.microsoft.com/office/mac/office/2008/main" xmlns:mc="http://schemas.openxmlformats.org/markup-compatibility/2006" xmlns:mv="urn:schemas-microsoft-com:mac:vml" xmlns:o="urn:schemas-microsoft-com:office:office" xmlns:v="urn:schemas-microsoft-com:vml" xmlns:wp14="http://schemas.microsoft.com/office/word/2010/wordprocessingDrawing" xmlns:w10="urn:schemas-microsoft-com:office:word" xmlns:w="http://schemas.openxmlformats.org/wordprocessingml/2006/main" xmlns:w14="http://schemas.microsoft.com/office/word/2010/wordml" xmlns:wpg="http://schemas.microsoft.com/office/word/2010/wordprocessingGroup" xmlns:wpi="http://schemas.microsoft.com/office/word/2010/wordprocessingInk" xmlns:wps="http://schemas.microsoft.com/office/word/2010/wordprocessingShape" xmlns:a14="http://schemas.microsoft.com/office/drawing/2010/main" val="0"/>
+                          <a14:useLocalDpi xmlns:a14="http://schemas.microsoft.com/office/drawing/2010/main" xmlns:wps="http://schemas.microsoft.com/office/word/2010/wordprocessingShape" xmlns:wpi="http://schemas.microsoft.com/office/word/2010/wordprocessingInk" xmlns:wpg="http://schemas.microsoft.com/office/word/2010/wordprocessingGroup" xmlns:w14="http://schemas.microsoft.com/office/word/2010/wordml" xmlns:w="http://schemas.openxmlformats.org/wordprocessingml/2006/main" xmlns:w10="urn:schemas-microsoft-com:office:word" xmlns:wp14="http://schemas.microsoft.com/office/word/2010/wordprocessingDrawing" xmlns:v="urn:schemas-microsoft-com:vml" xmlns:o="urn:schemas-microsoft-com:office:office" xmlns:mv="urn:schemas-microsoft-com:mac:vml" xmlns:mc="http://schemas.openxmlformats.org/markup-compatibility/2006" xmlns:mo="http://schemas.microsoft.com/office/mac/office/2008/main" xmlns:wpc="http://schemas.microsoft.com/office/word/2010/wordprocessingCanvas" xmlns="" val="0"/>
                         </a:ext>
                       </a:extLst>
                     </a:blip>
@@ -13948,6 +16417,15 @@
               </w:rPr>
               <w:t> </w:t>
             </w:r>
+            <w:r>
+              <w:rPr>
+                <w:rFonts w:ascii="Calibri" w:hAnsi="Calibri"/>
+                <w:color w:val="000000"/>
+                <w:sz w:val="24"/>
+                <w:szCs w:val="24"/>
+              </w:rPr>
+              <w:t>26/11/2021 -01/12/2021</w:t>
+            </w:r>
           </w:p>
         </w:tc>
         <w:tc>
@@ -13971,6 +16449,12 @@
                 <w:szCs w:val="24"/>
               </w:rPr>
             </w:pPr>
+            <w:r>
+              <w:rPr>
+                <w:rFonts w:ascii="Arial" w:eastAsia="Arial" w:hAnsi="Arial" w:cs="Arial"/>
+              </w:rPr>
+              <w:t>Organização inicial das idéias e cenários de aplicação do projeto SGR e seus direcionamentos futuros.</w:t>
+            </w:r>
           </w:p>
         </w:tc>
         <w:tc>
@@ -14005,6 +16489,15 @@
               </w:rPr>
               <w:t> </w:t>
             </w:r>
+            <w:r>
+              <w:rPr>
+                <w:rFonts w:ascii="Calibri" w:hAnsi="Calibri"/>
+                <w:color w:val="000000"/>
+                <w:sz w:val="24"/>
+                <w:szCs w:val="24"/>
+              </w:rPr>
+              <w:t>30</w:t>
+            </w:r>
           </w:p>
         </w:tc>
       </w:tr>
@@ -14044,6 +16537,15 @@
               </w:rPr>
               <w:t> </w:t>
             </w:r>
+            <w:r>
+              <w:rPr>
+                <w:rFonts w:ascii="Calibri" w:hAnsi="Calibri"/>
+                <w:color w:val="000000"/>
+                <w:sz w:val="24"/>
+                <w:szCs w:val="24"/>
+              </w:rPr>
+              <w:t>02/12/2021 - 04/12/2021</w:t>
+            </w:r>
           </w:p>
         </w:tc>
         <w:tc>
@@ -14067,6 +16569,12 @@
                 <w:szCs w:val="24"/>
               </w:rPr>
             </w:pPr>
+            <w:r>
+              <w:rPr>
+                <w:rFonts w:ascii="Arial" w:eastAsia="Arial" w:hAnsi="Arial" w:cs="Arial"/>
+              </w:rPr>
+              <w:t>Expansão no detalhamento do texto de introdução partindo dos fatores de aspecto macro para micro, propiciando maior entendimento da aplicação.</w:t>
+            </w:r>
           </w:p>
         </w:tc>
         <w:tc>
@@ -14101,6 +16609,15 @@
               </w:rPr>
               <w:t> </w:t>
             </w:r>
+            <w:r>
+              <w:rPr>
+                <w:rFonts w:ascii="Calibri" w:hAnsi="Calibri"/>
+                <w:color w:val="000000"/>
+                <w:sz w:val="24"/>
+                <w:szCs w:val="24"/>
+              </w:rPr>
+              <w:t>16</w:t>
+            </w:r>
           </w:p>
         </w:tc>
       </w:tr>
@@ -14140,6 +16657,15 @@
               </w:rPr>
               <w:t> </w:t>
             </w:r>
+            <w:r>
+              <w:rPr>
+                <w:rFonts w:ascii="Calibri" w:hAnsi="Calibri"/>
+                <w:color w:val="000000"/>
+                <w:sz w:val="24"/>
+                <w:szCs w:val="24"/>
+              </w:rPr>
+              <w:t>05/12/2021 -08/12/2021</w:t>
+            </w:r>
           </w:p>
         </w:tc>
         <w:tc>
@@ -14163,6 +16689,12 @@
                 <w:szCs w:val="24"/>
               </w:rPr>
             </w:pPr>
+            <w:r>
+              <w:rPr>
+                <w:rFonts w:ascii="Arial" w:eastAsia="Arial" w:hAnsi="Arial" w:cs="Arial"/>
+              </w:rPr>
+              <w:t>Criação do Diagrama de Casos de Uso da aplicação.</w:t>
+            </w:r>
           </w:p>
         </w:tc>
         <w:tc>
@@ -14197,6 +16729,15 @@
               </w:rPr>
               <w:t> </w:t>
             </w:r>
+            <w:r>
+              <w:rPr>
+                <w:rFonts w:ascii="Calibri" w:hAnsi="Calibri"/>
+                <w:color w:val="000000"/>
+                <w:sz w:val="24"/>
+                <w:szCs w:val="24"/>
+              </w:rPr>
+              <w:t>21</w:t>
+            </w:r>
           </w:p>
         </w:tc>
       </w:tr>
@@ -14236,6 +16777,15 @@
               </w:rPr>
               <w:t> </w:t>
             </w:r>
+            <w:r>
+              <w:rPr>
+                <w:rFonts w:ascii="Calibri" w:hAnsi="Calibri"/>
+                <w:color w:val="000000"/>
+                <w:sz w:val="24"/>
+                <w:szCs w:val="24"/>
+              </w:rPr>
+              <w:t>09/12/2021 - 10/12/2021</w:t>
+            </w:r>
           </w:p>
         </w:tc>
         <w:tc>
@@ -14259,6 +16809,12 @@
                 <w:szCs w:val="24"/>
               </w:rPr>
             </w:pPr>
+            <w:r>
+              <w:rPr>
+                <w:rFonts w:ascii="Arial" w:eastAsia="Arial" w:hAnsi="Arial" w:cs="Arial"/>
+              </w:rPr>
+              <w:t>Especificação de requisitos funcionais da aplicação.</w:t>
+            </w:r>
           </w:p>
         </w:tc>
         <w:tc>
@@ -14293,6 +16849,15 @@
               </w:rPr>
               <w:t> </w:t>
             </w:r>
+            <w:r>
+              <w:rPr>
+                <w:rFonts w:ascii="Calibri" w:hAnsi="Calibri"/>
+                <w:color w:val="000000"/>
+                <w:sz w:val="24"/>
+                <w:szCs w:val="24"/>
+              </w:rPr>
+              <w:t>8</w:t>
+            </w:r>
           </w:p>
         </w:tc>
       </w:tr>
@@ -14332,6 +16897,15 @@
               </w:rPr>
               <w:t> </w:t>
             </w:r>
+            <w:r>
+              <w:rPr>
+                <w:rFonts w:ascii="Calibri" w:hAnsi="Calibri"/>
+                <w:color w:val="000000"/>
+                <w:sz w:val="24"/>
+                <w:szCs w:val="24"/>
+              </w:rPr>
+              <w:t>11/12/2021 - 12/12/2021</w:t>
+            </w:r>
           </w:p>
         </w:tc>
         <w:tc>
@@ -14355,6 +16929,12 @@
                 <w:szCs w:val="24"/>
               </w:rPr>
             </w:pPr>
+            <w:r>
+              <w:rPr>
+                <w:rFonts w:ascii="Arial" w:eastAsia="Arial" w:hAnsi="Arial" w:cs="Arial"/>
+              </w:rPr>
+              <w:t>Especificação dos requisitos não funcionais da aplicação.</w:t>
+            </w:r>
           </w:p>
         </w:tc>
         <w:tc>
@@ -14389,6 +16969,15 @@
               </w:rPr>
               <w:t> </w:t>
             </w:r>
+            <w:r>
+              <w:rPr>
+                <w:rFonts w:ascii="Calibri" w:hAnsi="Calibri"/>
+                <w:color w:val="000000"/>
+                <w:sz w:val="24"/>
+                <w:szCs w:val="24"/>
+              </w:rPr>
+              <w:t>8</w:t>
+            </w:r>
           </w:p>
         </w:tc>
       </w:tr>
@@ -14428,6 +17017,15 @@
               </w:rPr>
               <w:t> </w:t>
             </w:r>
+            <w:r>
+              <w:rPr>
+                <w:rFonts w:ascii="Calibri" w:hAnsi="Calibri"/>
+                <w:color w:val="000000"/>
+                <w:sz w:val="24"/>
+                <w:szCs w:val="24"/>
+              </w:rPr>
+              <w:t>13/12/2021 - 16/12/2021</w:t>
+            </w:r>
           </w:p>
         </w:tc>
         <w:tc>
@@ -14451,6 +17049,12 @@
                 <w:szCs w:val="24"/>
               </w:rPr>
             </w:pPr>
+            <w:r>
+              <w:rPr>
+                <w:rFonts w:ascii="Arial" w:eastAsia="Arial" w:hAnsi="Arial" w:cs="Arial"/>
+              </w:rPr>
+              <w:t>Criação do Diagrama de Classes de Domínio.</w:t>
+            </w:r>
           </w:p>
         </w:tc>
         <w:tc>
@@ -14485,6 +17089,15 @@
               </w:rPr>
               <w:t> </w:t>
             </w:r>
+            <w:r>
+              <w:rPr>
+                <w:rFonts w:ascii="Calibri" w:hAnsi="Calibri"/>
+                <w:color w:val="000000"/>
+                <w:sz w:val="24"/>
+                <w:szCs w:val="24"/>
+              </w:rPr>
+              <w:t>24</w:t>
+            </w:r>
           </w:p>
         </w:tc>
       </w:tr>
@@ -14524,6 +17137,15 @@
               </w:rPr>
               <w:t> </w:t>
             </w:r>
+            <w:r>
+              <w:rPr>
+                <w:rFonts w:ascii="Calibri" w:hAnsi="Calibri"/>
+                <w:color w:val="000000"/>
+                <w:sz w:val="24"/>
+                <w:szCs w:val="24"/>
+              </w:rPr>
+              <w:t>17/12/2021 - 22/12/2021</w:t>
+            </w:r>
           </w:p>
         </w:tc>
         <w:tc>
@@ -14547,6 +17169,12 @@
                 <w:szCs w:val="24"/>
               </w:rPr>
             </w:pPr>
+            <w:r>
+              <w:rPr>
+                <w:rFonts w:ascii="Arial" w:eastAsia="Arial" w:hAnsi="Arial" w:cs="Arial"/>
+              </w:rPr>
+              <w:t>Criação do Protótipo interativo no Figma abordando os três cenários escolhidos para desenvolvimento dentro do Diagrama de Casos de Uso</w:t>
+            </w:r>
           </w:p>
         </w:tc>
         <w:tc>
@@ -14581,6 +17209,15 @@
               </w:rPr>
               <w:t> </w:t>
             </w:r>
+            <w:r>
+              <w:rPr>
+                <w:rFonts w:ascii="Calibri" w:hAnsi="Calibri"/>
+                <w:color w:val="000000"/>
+                <w:sz w:val="24"/>
+                <w:szCs w:val="24"/>
+              </w:rPr>
+              <w:t>40</w:t>
+            </w:r>
           </w:p>
         </w:tc>
       </w:tr>
@@ -14620,6 +17257,15 @@
               </w:rPr>
               <w:t> </w:t>
             </w:r>
+            <w:r>
+              <w:rPr>
+                <w:rFonts w:ascii="Calibri" w:hAnsi="Calibri"/>
+                <w:color w:val="000000"/>
+                <w:sz w:val="24"/>
+                <w:szCs w:val="24"/>
+              </w:rPr>
+              <w:t>23/12/2021 - 23/12/2021</w:t>
+            </w:r>
           </w:p>
         </w:tc>
         <w:tc>
@@ -14643,6 +17289,12 @@
                 <w:szCs w:val="24"/>
               </w:rPr>
             </w:pPr>
+            <w:r>
+              <w:rPr>
+                <w:rFonts w:ascii="Arial" w:eastAsia="Arial" w:hAnsi="Arial" w:cs="Arial"/>
+              </w:rPr>
+              <w:t>Criação do repositório da aplicação no GitHub</w:t>
+            </w:r>
           </w:p>
         </w:tc>
         <w:tc>
@@ -14677,6 +17329,15 @@
               </w:rPr>
               <w:t> </w:t>
             </w:r>
+            <w:r>
+              <w:rPr>
+                <w:rFonts w:ascii="Calibri" w:hAnsi="Calibri"/>
+                <w:color w:val="000000"/>
+                <w:sz w:val="24"/>
+                <w:szCs w:val="24"/>
+              </w:rPr>
+              <w:t>2</w:t>
+            </w:r>
           </w:p>
         </w:tc>
       </w:tr>
@@ -14714,6 +17375,7 @@
                 <w:sz w:val="24"/>
                 <w:szCs w:val="24"/>
               </w:rPr>
+              <w:lastRenderedPageBreak/>
               <w:t> </w:t>
             </w:r>
           </w:p>
@@ -15578,7 +18240,6 @@
                 <w:sz w:val="24"/>
                 <w:szCs w:val="24"/>
               </w:rPr>
-              <w:lastRenderedPageBreak/>
               <w:t> </w:t>
             </w:r>
           </w:p>
@@ -17126,6 +19787,7 @@
           <w:sz w:val="24"/>
           <w:szCs w:val="24"/>
         </w:rPr>
+        <w:lastRenderedPageBreak/>
         <w:t>&lt;</w:t>
       </w:r>
       <w:r>
@@ -17388,7 +20050,6 @@
           <w:sz w:val="24"/>
           <w:szCs w:val="24"/>
         </w:rPr>
-        <w:lastRenderedPageBreak/>
         <w:t>&lt;</w:t>
       </w:r>
       <w:r>
@@ -19181,7 +21842,7 @@
         <w:noProof/>
         <w:color w:val="000000"/>
       </w:rPr>
-      <w:t>8</w:t>
+      <w:t>6</w:t>
     </w:r>
     <w:r>
       <w:rPr>

</xml_diff>

<commit_message>
Relatório técnico da primeira etapa, cronograma e páginas atualizados para primeira entrega
</commit_message>
<xml_diff>
--- a/docs/SGR_ProjetoIntegrado.docx
+++ b/docs/SGR_ProjetoIntegrado.docx
@@ -657,36 +657,7 @@
         <w:rPr>
           <w:noProof/>
         </w:rPr>
-        <w:fldChar w:fldCharType="begin"/>
-      </w:r>
-      <w:r>
-        <w:rPr>
-          <w:noProof/>
-        </w:rPr>
-        <w:instrText xml:space="preserve"> PAGEREF _Toc493704260 \h </w:instrText>
-      </w:r>
-      <w:r>
-        <w:rPr>
-          <w:noProof/>
-        </w:rPr>
-      </w:r>
-      <w:r>
-        <w:rPr>
-          <w:noProof/>
-        </w:rPr>
-        <w:fldChar w:fldCharType="separate"/>
-      </w:r>
-      <w:r>
-        <w:rPr>
-          <w:noProof/>
-        </w:rPr>
         <w:t>4</w:t>
-      </w:r>
-      <w:r>
-        <w:rPr>
-          <w:noProof/>
-        </w:rPr>
-        <w:fldChar w:fldCharType="end"/>
       </w:r>
     </w:p>
     <w:p>
@@ -736,36 +707,7 @@
         <w:rPr>
           <w:noProof/>
         </w:rPr>
-        <w:fldChar w:fldCharType="begin"/>
-      </w:r>
-      <w:r>
-        <w:rPr>
-          <w:noProof/>
-        </w:rPr>
-        <w:instrText xml:space="preserve"> PAGEREF _Toc493704261 \h </w:instrText>
-      </w:r>
-      <w:r>
-        <w:rPr>
-          <w:noProof/>
-        </w:rPr>
-      </w:r>
-      <w:r>
-        <w:rPr>
-          <w:noProof/>
-        </w:rPr>
-        <w:fldChar w:fldCharType="separate"/>
-      </w:r>
-      <w:r>
-        <w:rPr>
-          <w:noProof/>
-        </w:rPr>
-        <w:t>5</w:t>
-      </w:r>
-      <w:r>
-        <w:rPr>
-          <w:noProof/>
-        </w:rPr>
-        <w:fldChar w:fldCharType="end"/>
+        <w:t>7</w:t>
       </w:r>
     </w:p>
     <w:p>
@@ -815,36 +757,7 @@
         <w:rPr>
           <w:noProof/>
         </w:rPr>
-        <w:fldChar w:fldCharType="begin"/>
-      </w:r>
-      <w:r>
-        <w:rPr>
-          <w:noProof/>
-        </w:rPr>
-        <w:instrText xml:space="preserve"> PAGEREF _Toc493704262 \h </w:instrText>
-      </w:r>
-      <w:r>
-        <w:rPr>
-          <w:noProof/>
-        </w:rPr>
-      </w:r>
-      <w:r>
-        <w:rPr>
-          <w:noProof/>
-        </w:rPr>
-        <w:fldChar w:fldCharType="separate"/>
-      </w:r>
-      <w:r>
-        <w:rPr>
-          <w:noProof/>
-        </w:rPr>
-        <w:t>6</w:t>
-      </w:r>
-      <w:r>
-        <w:rPr>
-          <w:noProof/>
-        </w:rPr>
-        <w:fldChar w:fldCharType="end"/>
+        <w:t>9</w:t>
       </w:r>
     </w:p>
     <w:p>
@@ -894,36 +807,7 @@
         <w:rPr>
           <w:noProof/>
         </w:rPr>
-        <w:fldChar w:fldCharType="begin"/>
-      </w:r>
-      <w:r>
-        <w:rPr>
-          <w:noProof/>
-        </w:rPr>
-        <w:instrText xml:space="preserve"> PAGEREF _Toc493704263 \h </w:instrText>
-      </w:r>
-      <w:r>
-        <w:rPr>
-          <w:noProof/>
-        </w:rPr>
-      </w:r>
-      <w:r>
-        <w:rPr>
-          <w:noProof/>
-        </w:rPr>
-        <w:fldChar w:fldCharType="separate"/>
-      </w:r>
-      <w:r>
-        <w:rPr>
-          <w:noProof/>
-        </w:rPr>
-        <w:t>6</w:t>
-      </w:r>
-      <w:r>
-        <w:rPr>
-          <w:noProof/>
-        </w:rPr>
-        <w:fldChar w:fldCharType="end"/>
+        <w:t>11</w:t>
       </w:r>
     </w:p>
     <w:p>
@@ -973,36 +857,7 @@
         <w:rPr>
           <w:noProof/>
         </w:rPr>
-        <w:fldChar w:fldCharType="begin"/>
-      </w:r>
-      <w:r>
-        <w:rPr>
-          <w:noProof/>
-        </w:rPr>
-        <w:instrText xml:space="preserve"> PAGEREF _Toc493704264 \h </w:instrText>
-      </w:r>
-      <w:r>
-        <w:rPr>
-          <w:noProof/>
-        </w:rPr>
-      </w:r>
-      <w:r>
-        <w:rPr>
-          <w:noProof/>
-        </w:rPr>
-        <w:fldChar w:fldCharType="separate"/>
-      </w:r>
-      <w:r>
-        <w:rPr>
-          <w:noProof/>
-        </w:rPr>
-        <w:t>6</w:t>
-      </w:r>
-      <w:r>
-        <w:rPr>
-          <w:noProof/>
-        </w:rPr>
-        <w:fldChar w:fldCharType="end"/>
+        <w:t>12</w:t>
       </w:r>
     </w:p>
     <w:p>
@@ -1052,36 +907,7 @@
         <w:rPr>
           <w:noProof/>
         </w:rPr>
-        <w:fldChar w:fldCharType="begin"/>
-      </w:r>
-      <w:r>
-        <w:rPr>
-          <w:noProof/>
-        </w:rPr>
-        <w:instrText xml:space="preserve"> PAGEREF _Toc493704265 \h </w:instrText>
-      </w:r>
-      <w:r>
-        <w:rPr>
-          <w:noProof/>
-        </w:rPr>
-      </w:r>
-      <w:r>
-        <w:rPr>
-          <w:noProof/>
-        </w:rPr>
-        <w:fldChar w:fldCharType="separate"/>
-      </w:r>
-      <w:r>
-        <w:rPr>
-          <w:noProof/>
-        </w:rPr>
-        <w:t>7</w:t>
-      </w:r>
-      <w:r>
-        <w:rPr>
-          <w:noProof/>
-        </w:rPr>
-        <w:fldChar w:fldCharType="end"/>
+        <w:t>14</w:t>
       </w:r>
     </w:p>
     <w:p>
@@ -1131,36 +957,7 @@
         <w:rPr>
           <w:noProof/>
         </w:rPr>
-        <w:fldChar w:fldCharType="begin"/>
-      </w:r>
-      <w:r>
-        <w:rPr>
-          <w:noProof/>
-        </w:rPr>
-        <w:instrText xml:space="preserve"> PAGEREF _Toc493704266 \h </w:instrText>
-      </w:r>
-      <w:r>
-        <w:rPr>
-          <w:noProof/>
-        </w:rPr>
-      </w:r>
-      <w:r>
-        <w:rPr>
-          <w:noProof/>
-        </w:rPr>
-        <w:fldChar w:fldCharType="separate"/>
-      </w:r>
-      <w:r>
-        <w:rPr>
-          <w:noProof/>
-        </w:rPr>
-        <w:t>7</w:t>
-      </w:r>
-      <w:r>
-        <w:rPr>
-          <w:noProof/>
-        </w:rPr>
-        <w:fldChar w:fldCharType="end"/>
+        <w:t>15</w:t>
       </w:r>
     </w:p>
     <w:p>
@@ -1210,36 +1007,7 @@
         <w:rPr>
           <w:noProof/>
         </w:rPr>
-        <w:fldChar w:fldCharType="begin"/>
-      </w:r>
-      <w:r>
-        <w:rPr>
-          <w:noProof/>
-        </w:rPr>
-        <w:instrText xml:space="preserve"> PAGEREF _Toc493704267 \h </w:instrText>
-      </w:r>
-      <w:r>
-        <w:rPr>
-          <w:noProof/>
-        </w:rPr>
-      </w:r>
-      <w:r>
-        <w:rPr>
-          <w:noProof/>
-        </w:rPr>
-        <w:fldChar w:fldCharType="separate"/>
-      </w:r>
-      <w:r>
-        <w:rPr>
-          <w:noProof/>
-        </w:rPr>
-        <w:t>8</w:t>
-      </w:r>
-      <w:r>
-        <w:rPr>
-          <w:noProof/>
-        </w:rPr>
-        <w:fldChar w:fldCharType="end"/>
+        <w:t>15</w:t>
       </w:r>
     </w:p>
     <w:p>
@@ -1289,36 +1057,7 @@
         <w:rPr>
           <w:noProof/>
         </w:rPr>
-        <w:fldChar w:fldCharType="begin"/>
-      </w:r>
-      <w:r>
-        <w:rPr>
-          <w:noProof/>
-        </w:rPr>
-        <w:instrText xml:space="preserve"> PAGEREF _Toc493704268 \h </w:instrText>
-      </w:r>
-      <w:r>
-        <w:rPr>
-          <w:noProof/>
-        </w:rPr>
-      </w:r>
-      <w:r>
-        <w:rPr>
-          <w:noProof/>
-        </w:rPr>
-        <w:fldChar w:fldCharType="separate"/>
-      </w:r>
-      <w:r>
-        <w:rPr>
-          <w:noProof/>
-        </w:rPr>
-        <w:t>8</w:t>
-      </w:r>
-      <w:r>
-        <w:rPr>
-          <w:noProof/>
-        </w:rPr>
-        <w:fldChar w:fldCharType="end"/>
+        <w:t>-</w:t>
       </w:r>
     </w:p>
     <w:p>
@@ -1368,36 +1107,7 @@
         <w:rPr>
           <w:noProof/>
         </w:rPr>
-        <w:fldChar w:fldCharType="begin"/>
-      </w:r>
-      <w:r>
-        <w:rPr>
-          <w:noProof/>
-        </w:rPr>
-        <w:instrText xml:space="preserve"> PAGEREF _Toc493704269 \h </w:instrText>
-      </w:r>
-      <w:r>
-        <w:rPr>
-          <w:noProof/>
-        </w:rPr>
-      </w:r>
-      <w:r>
-        <w:rPr>
-          <w:noProof/>
-        </w:rPr>
-        <w:fldChar w:fldCharType="separate"/>
-      </w:r>
-      <w:r>
-        <w:rPr>
-          <w:noProof/>
-        </w:rPr>
-        <w:t>8</w:t>
-      </w:r>
-      <w:r>
-        <w:rPr>
-          <w:noProof/>
-        </w:rPr>
-        <w:fldChar w:fldCharType="end"/>
+        <w:t>-</w:t>
       </w:r>
     </w:p>
     <w:p>
@@ -1447,36 +1157,7 @@
         <w:rPr>
           <w:noProof/>
         </w:rPr>
-        <w:fldChar w:fldCharType="begin"/>
-      </w:r>
-      <w:r>
-        <w:rPr>
-          <w:noProof/>
-        </w:rPr>
-        <w:instrText xml:space="preserve"> PAGEREF _Toc493704270 \h </w:instrText>
-      </w:r>
-      <w:r>
-        <w:rPr>
-          <w:noProof/>
-        </w:rPr>
-      </w:r>
-      <w:r>
-        <w:rPr>
-          <w:noProof/>
-        </w:rPr>
-        <w:fldChar w:fldCharType="separate"/>
-      </w:r>
-      <w:r>
-        <w:rPr>
-          <w:noProof/>
-        </w:rPr>
-        <w:t>9</w:t>
-      </w:r>
-      <w:r>
-        <w:rPr>
-          <w:noProof/>
-        </w:rPr>
-        <w:fldChar w:fldCharType="end"/>
+        <w:t>-</w:t>
       </w:r>
     </w:p>
     <w:p>
@@ -1526,36 +1207,7 @@
         <w:rPr>
           <w:noProof/>
         </w:rPr>
-        <w:fldChar w:fldCharType="begin"/>
-      </w:r>
-      <w:r>
-        <w:rPr>
-          <w:noProof/>
-        </w:rPr>
-        <w:instrText xml:space="preserve"> PAGEREF _Toc493704271 \h </w:instrText>
-      </w:r>
-      <w:r>
-        <w:rPr>
-          <w:noProof/>
-        </w:rPr>
-      </w:r>
-      <w:r>
-        <w:rPr>
-          <w:noProof/>
-        </w:rPr>
-        <w:fldChar w:fldCharType="separate"/>
-      </w:r>
-      <w:r>
-        <w:rPr>
-          <w:noProof/>
-        </w:rPr>
-        <w:t>10</w:t>
-      </w:r>
-      <w:r>
-        <w:rPr>
-          <w:noProof/>
-        </w:rPr>
-        <w:fldChar w:fldCharType="end"/>
+        <w:t>-</w:t>
       </w:r>
     </w:p>
     <w:p>
@@ -1605,36 +1257,7 @@
         <w:rPr>
           <w:noProof/>
         </w:rPr>
-        <w:fldChar w:fldCharType="begin"/>
-      </w:r>
-      <w:r>
-        <w:rPr>
-          <w:noProof/>
-        </w:rPr>
-        <w:instrText xml:space="preserve"> PAGEREF _Toc493704272 \h </w:instrText>
-      </w:r>
-      <w:r>
-        <w:rPr>
-          <w:noProof/>
-        </w:rPr>
-      </w:r>
-      <w:r>
-        <w:rPr>
-          <w:noProof/>
-        </w:rPr>
-        <w:fldChar w:fldCharType="separate"/>
-      </w:r>
-      <w:r>
-        <w:rPr>
-          <w:noProof/>
-        </w:rPr>
-        <w:t>10</w:t>
-      </w:r>
-      <w:r>
-        <w:rPr>
-          <w:noProof/>
-        </w:rPr>
-        <w:fldChar w:fldCharType="end"/>
+        <w:t>-</w:t>
       </w:r>
     </w:p>
     <w:p>
@@ -1684,36 +1307,7 @@
         <w:rPr>
           <w:noProof/>
         </w:rPr>
-        <w:fldChar w:fldCharType="begin"/>
-      </w:r>
-      <w:r>
-        <w:rPr>
-          <w:noProof/>
-        </w:rPr>
-        <w:instrText xml:space="preserve"> PAGEREF _Toc493704273 \h </w:instrText>
-      </w:r>
-      <w:r>
-        <w:rPr>
-          <w:noProof/>
-        </w:rPr>
-      </w:r>
-      <w:r>
-        <w:rPr>
-          <w:noProof/>
-        </w:rPr>
-        <w:fldChar w:fldCharType="separate"/>
-      </w:r>
-      <w:r>
-        <w:rPr>
-          <w:noProof/>
-        </w:rPr>
-        <w:t>10</w:t>
-      </w:r>
-      <w:r>
-        <w:rPr>
-          <w:noProof/>
-        </w:rPr>
-        <w:fldChar w:fldCharType="end"/>
+        <w:t>-</w:t>
       </w:r>
     </w:p>
     <w:p>
@@ -1763,36 +1357,7 @@
         <w:rPr>
           <w:noProof/>
         </w:rPr>
-        <w:fldChar w:fldCharType="begin"/>
-      </w:r>
-      <w:r>
-        <w:rPr>
-          <w:noProof/>
-        </w:rPr>
-        <w:instrText xml:space="preserve"> PAGEREF _Toc493704274 \h </w:instrText>
-      </w:r>
-      <w:r>
-        <w:rPr>
-          <w:noProof/>
-        </w:rPr>
-      </w:r>
-      <w:r>
-        <w:rPr>
-          <w:noProof/>
-        </w:rPr>
-        <w:fldChar w:fldCharType="separate"/>
-      </w:r>
-      <w:r>
-        <w:rPr>
-          <w:noProof/>
-        </w:rPr>
-        <w:t>11</w:t>
-      </w:r>
-      <w:r>
-        <w:rPr>
-          <w:noProof/>
-        </w:rPr>
-        <w:fldChar w:fldCharType="end"/>
+        <w:t>-</w:t>
       </w:r>
     </w:p>
     <w:p>
@@ -1842,36 +1407,7 @@
         <w:rPr>
           <w:noProof/>
         </w:rPr>
-        <w:fldChar w:fldCharType="begin"/>
-      </w:r>
-      <w:r>
-        <w:rPr>
-          <w:noProof/>
-        </w:rPr>
-        <w:instrText xml:space="preserve"> PAGEREF _Toc493704275 \h </w:instrText>
-      </w:r>
-      <w:r>
-        <w:rPr>
-          <w:noProof/>
-        </w:rPr>
-      </w:r>
-      <w:r>
-        <w:rPr>
-          <w:noProof/>
-        </w:rPr>
-        <w:fldChar w:fldCharType="separate"/>
-      </w:r>
-      <w:r>
-        <w:rPr>
-          <w:noProof/>
-        </w:rPr>
-        <w:t>11</w:t>
-      </w:r>
-      <w:r>
-        <w:rPr>
-          <w:noProof/>
-        </w:rPr>
-        <w:fldChar w:fldCharType="end"/>
+        <w:t>-</w:t>
       </w:r>
     </w:p>
     <w:p>
@@ -1921,36 +1457,7 @@
         <w:rPr>
           <w:noProof/>
         </w:rPr>
-        <w:fldChar w:fldCharType="begin"/>
-      </w:r>
-      <w:r>
-        <w:rPr>
-          <w:noProof/>
-        </w:rPr>
-        <w:instrText xml:space="preserve"> PAGEREF _Toc493704276 \h </w:instrText>
-      </w:r>
-      <w:r>
-        <w:rPr>
-          <w:noProof/>
-        </w:rPr>
-      </w:r>
-      <w:r>
-        <w:rPr>
-          <w:noProof/>
-        </w:rPr>
-        <w:fldChar w:fldCharType="separate"/>
-      </w:r>
-      <w:r>
-        <w:rPr>
-          <w:noProof/>
-        </w:rPr>
-        <w:t>11</w:t>
-      </w:r>
-      <w:r>
-        <w:rPr>
-          <w:noProof/>
-        </w:rPr>
-        <w:fldChar w:fldCharType="end"/>
+        <w:t>-</w:t>
       </w:r>
     </w:p>
     <w:p>
@@ -2000,36 +1507,7 @@
         <w:rPr>
           <w:noProof/>
         </w:rPr>
-        <w:fldChar w:fldCharType="begin"/>
-      </w:r>
-      <w:r>
-        <w:rPr>
-          <w:noProof/>
-        </w:rPr>
-        <w:instrText xml:space="preserve"> PAGEREF _Toc493704277 \h </w:instrText>
-      </w:r>
-      <w:r>
-        <w:rPr>
-          <w:noProof/>
-        </w:rPr>
-      </w:r>
-      <w:r>
-        <w:rPr>
-          <w:noProof/>
-        </w:rPr>
-        <w:fldChar w:fldCharType="separate"/>
-      </w:r>
-      <w:r>
-        <w:rPr>
-          <w:noProof/>
-        </w:rPr>
-        <w:t>12</w:t>
-      </w:r>
-      <w:r>
-        <w:rPr>
-          <w:noProof/>
-        </w:rPr>
-        <w:fldChar w:fldCharType="end"/>
+        <w:t>-</w:t>
       </w:r>
     </w:p>
     <w:p>
@@ -2079,36 +1557,7 @@
         <w:rPr>
           <w:noProof/>
         </w:rPr>
-        <w:fldChar w:fldCharType="begin"/>
-      </w:r>
-      <w:r>
-        <w:rPr>
-          <w:noProof/>
-        </w:rPr>
-        <w:instrText xml:space="preserve"> PAGEREF _Toc493704278 \h </w:instrText>
-      </w:r>
-      <w:r>
-        <w:rPr>
-          <w:noProof/>
-        </w:rPr>
-      </w:r>
-      <w:r>
-        <w:rPr>
-          <w:noProof/>
-        </w:rPr>
-        <w:fldChar w:fldCharType="separate"/>
-      </w:r>
-      <w:r>
-        <w:rPr>
-          <w:noProof/>
-        </w:rPr>
-        <w:t>12</w:t>
-      </w:r>
-      <w:r>
-        <w:rPr>
-          <w:noProof/>
-        </w:rPr>
-        <w:fldChar w:fldCharType="end"/>
+        <w:t>-</w:t>
       </w:r>
     </w:p>
     <w:p>
@@ -2158,36 +1607,7 @@
         <w:rPr>
           <w:noProof/>
         </w:rPr>
-        <w:fldChar w:fldCharType="begin"/>
-      </w:r>
-      <w:r>
-        <w:rPr>
-          <w:noProof/>
-        </w:rPr>
-        <w:instrText xml:space="preserve"> PAGEREF _Toc493704279 \h </w:instrText>
-      </w:r>
-      <w:r>
-        <w:rPr>
-          <w:noProof/>
-        </w:rPr>
-      </w:r>
-      <w:r>
-        <w:rPr>
-          <w:noProof/>
-        </w:rPr>
-        <w:fldChar w:fldCharType="separate"/>
-      </w:r>
-      <w:r>
-        <w:rPr>
-          <w:noProof/>
-        </w:rPr>
-        <w:t>13</w:t>
-      </w:r>
-      <w:r>
-        <w:rPr>
-          <w:noProof/>
-        </w:rPr>
-        <w:fldChar w:fldCharType="end"/>
+        <w:t>-</w:t>
       </w:r>
     </w:p>
     <w:p>
@@ -2237,36 +1657,7 @@
         <w:rPr>
           <w:noProof/>
         </w:rPr>
-        <w:fldChar w:fldCharType="begin"/>
-      </w:r>
-      <w:r>
-        <w:rPr>
-          <w:noProof/>
-        </w:rPr>
-        <w:instrText xml:space="preserve"> PAGEREF _Toc493704280 \h </w:instrText>
-      </w:r>
-      <w:r>
-        <w:rPr>
-          <w:noProof/>
-        </w:rPr>
-      </w:r>
-      <w:r>
-        <w:rPr>
-          <w:noProof/>
-        </w:rPr>
-        <w:fldChar w:fldCharType="separate"/>
-      </w:r>
-      <w:r>
-        <w:rPr>
-          <w:noProof/>
-        </w:rPr>
-        <w:t>13</w:t>
-      </w:r>
-      <w:r>
-        <w:rPr>
-          <w:noProof/>
-        </w:rPr>
-        <w:fldChar w:fldCharType="end"/>
+        <w:t>-</w:t>
       </w:r>
     </w:p>
     <w:p>
@@ -2316,36 +1707,7 @@
         <w:rPr>
           <w:noProof/>
         </w:rPr>
-        <w:fldChar w:fldCharType="begin"/>
-      </w:r>
-      <w:r>
-        <w:rPr>
-          <w:noProof/>
-        </w:rPr>
-        <w:instrText xml:space="preserve"> PAGEREF _Toc493704281 \h </w:instrText>
-      </w:r>
-      <w:r>
-        <w:rPr>
-          <w:noProof/>
-        </w:rPr>
-      </w:r>
-      <w:r>
-        <w:rPr>
-          <w:noProof/>
-        </w:rPr>
-        <w:fldChar w:fldCharType="separate"/>
-      </w:r>
-      <w:r>
-        <w:rPr>
-          <w:noProof/>
-        </w:rPr>
-        <w:t>13</w:t>
-      </w:r>
-      <w:r>
-        <w:rPr>
-          <w:noProof/>
-        </w:rPr>
-        <w:fldChar w:fldCharType="end"/>
+        <w:t>-</w:t>
       </w:r>
     </w:p>
     <w:p>
@@ -2395,36 +1757,7 @@
         <w:rPr>
           <w:noProof/>
         </w:rPr>
-        <w:fldChar w:fldCharType="begin"/>
-      </w:r>
-      <w:r>
-        <w:rPr>
-          <w:noProof/>
-        </w:rPr>
-        <w:instrText xml:space="preserve"> PAGEREF _Toc493704282 \h </w:instrText>
-      </w:r>
-      <w:r>
-        <w:rPr>
-          <w:noProof/>
-        </w:rPr>
-      </w:r>
-      <w:r>
-        <w:rPr>
-          <w:noProof/>
-        </w:rPr>
-        <w:fldChar w:fldCharType="separate"/>
-      </w:r>
-      <w:r>
-        <w:rPr>
-          <w:noProof/>
-        </w:rPr>
-        <w:t>13</w:t>
-      </w:r>
-      <w:r>
-        <w:rPr>
-          <w:noProof/>
-        </w:rPr>
-        <w:fldChar w:fldCharType="end"/>
+        <w:t>-</w:t>
       </w:r>
     </w:p>
     <w:p>
@@ -12647,7 +11980,7 @@
                     <a:blip r:embed="rId16">
                       <a:extLst>
                         <a:ext uri="{28A0092B-C50C-407E-A947-70E740481C1C}">
-                          <a14:useLocalDpi xmlns:a14="http://schemas.microsoft.com/office/drawing/2010/main" xmlns:wps="http://schemas.microsoft.com/office/word/2010/wordprocessingShape" xmlns:wpi="http://schemas.microsoft.com/office/word/2010/wordprocessingInk" xmlns:wpg="http://schemas.microsoft.com/office/word/2010/wordprocessingGroup" xmlns:w14="http://schemas.microsoft.com/office/word/2010/wordml" xmlns:w="http://schemas.openxmlformats.org/wordprocessingml/2006/main" xmlns:w10="urn:schemas-microsoft-com:office:word" xmlns:wp14="http://schemas.microsoft.com/office/word/2010/wordprocessingDrawing" xmlns:v="urn:schemas-microsoft-com:vml" xmlns:o="urn:schemas-microsoft-com:office:office" xmlns:mv="urn:schemas-microsoft-com:mac:vml" xmlns:mc="http://schemas.openxmlformats.org/markup-compatibility/2006" xmlns:mo="http://schemas.microsoft.com/office/mac/office/2008/main" xmlns:wpc="http://schemas.microsoft.com/office/word/2010/wordprocessingCanvas" xmlns="" val="0"/>
+                          <a14:useLocalDpi xmlns="" xmlns:wpc="http://schemas.microsoft.com/office/word/2010/wordprocessingCanvas" xmlns:mo="http://schemas.microsoft.com/office/mac/office/2008/main" xmlns:mc="http://schemas.openxmlformats.org/markup-compatibility/2006" xmlns:mv="urn:schemas-microsoft-com:mac:vml" xmlns:o="urn:schemas-microsoft-com:office:office" xmlns:v="urn:schemas-microsoft-com:vml" xmlns:wp14="http://schemas.microsoft.com/office/word/2010/wordprocessingDrawing" xmlns:w10="urn:schemas-microsoft-com:office:word" xmlns:w="http://schemas.openxmlformats.org/wordprocessingml/2006/main" xmlns:w14="http://schemas.microsoft.com/office/word/2010/wordml" xmlns:wpg="http://schemas.microsoft.com/office/word/2010/wordprocessingGroup" xmlns:wpi="http://schemas.microsoft.com/office/word/2010/wordprocessingInk" xmlns:wps="http://schemas.microsoft.com/office/word/2010/wordprocessingShape" xmlns:a14="http://schemas.microsoft.com/office/drawing/2010/main" val="0"/>
                         </a:ext>
                       </a:extLst>
                     </a:blip>
@@ -21842,7 +21175,7 @@
         <w:noProof/>
         <w:color w:val="000000"/>
       </w:rPr>
-      <w:t>6</w:t>
+      <w:t>2</w:t>
     </w:r>
     <w:r>
       <w:rPr>
@@ -21923,7 +21256,7 @@
         <w:noProof/>
         <w:color w:val="000000"/>
       </w:rPr>
-      <w:t>7</w:t>
+      <w:t>3</w:t>
     </w:r>
     <w:r>
       <w:rPr>

</xml_diff>